<commit_message>
Container: 404 Not Found
</commit_message>
<xml_diff>
--- a/ReactRouterAndRedux/CursoReactRouterYRedux.docx
+++ b/ReactRouterAndRedux/CursoReactRouterYRedux.docx
@@ -2862,7 +2862,6 @@
           <w:lang w:val="es-MX" w:eastAsia="es-MX"/>
         </w:rPr>
       </w:pPr>
-      <w:bookmarkStart w:id="1" w:name="_GoBack"/>
       <w:proofErr w:type="spellStart"/>
       <w:r>
         <w:rPr>
@@ -6464,11 +6463,1187 @@
         <w:t>&gt;</w:t>
       </w:r>
     </w:p>
-    <w:bookmarkEnd w:id="1"/>
     <w:p>
       <w:pPr>
         <w:rPr>
           <w:lang w:val="es-MX"/>
+        </w:rPr>
+      </w:pPr>
+    </w:p>
+    <w:p>
+      <w:pPr>
+        <w:rPr>
+          <w:lang w:val="es-MX"/>
+        </w:rPr>
+      </w:pPr>
+    </w:p>
+    <w:p>
+      <w:pPr>
+        <w:pStyle w:val="Ttulo1"/>
+      </w:pPr>
+      <w:r>
+        <w:lastRenderedPageBreak/>
+        <w:t>Container: Register</w:t>
+      </w:r>
+    </w:p>
+    <w:p>
+      <w:pPr>
+        <w:rPr>
+          <w:rFonts w:ascii="Arial" w:hAnsi="Arial" w:cs="Arial"/>
+          <w:color w:val="273B47"/>
+          <w:shd w:val="clear" w:color="auto" w:fill="FFFFFF"/>
+        </w:rPr>
+      </w:pPr>
+      <w:r>
+        <w:rPr>
+          <w:rFonts w:ascii="Arial" w:hAnsi="Arial" w:cs="Arial"/>
+          <w:color w:val="273B47"/>
+          <w:shd w:val="clear" w:color="auto" w:fill="FFFFFF"/>
+        </w:rPr>
+        <w:t xml:space="preserve">Para asegurar que nuestras rutas solamente se </w:t>
+      </w:r>
+      <w:proofErr w:type="spellStart"/>
+      <w:r>
+        <w:rPr>
+          <w:rFonts w:ascii="Arial" w:hAnsi="Arial" w:cs="Arial"/>
+          <w:color w:val="273B47"/>
+          <w:shd w:val="clear" w:color="auto" w:fill="FFFFFF"/>
+        </w:rPr>
+        <w:t>rendericen</w:t>
+      </w:r>
+      <w:proofErr w:type="spellEnd"/>
+      <w:r>
+        <w:rPr>
+          <w:rFonts w:ascii="Arial" w:hAnsi="Arial" w:cs="Arial"/>
+          <w:color w:val="273B47"/>
+          <w:shd w:val="clear" w:color="auto" w:fill="FFFFFF"/>
+        </w:rPr>
+        <w:t xml:space="preserve"> con la que haga match con la </w:t>
+      </w:r>
+      <w:proofErr w:type="spellStart"/>
+      <w:r>
+        <w:rPr>
+          <w:rFonts w:ascii="Arial" w:hAnsi="Arial" w:cs="Arial"/>
+          <w:color w:val="273B47"/>
+          <w:shd w:val="clear" w:color="auto" w:fill="FFFFFF"/>
+        </w:rPr>
+        <w:t>url</w:t>
+      </w:r>
+      <w:proofErr w:type="spellEnd"/>
+      <w:r>
+        <w:rPr>
+          <w:rFonts w:ascii="Arial" w:hAnsi="Arial" w:cs="Arial"/>
+          <w:color w:val="273B47"/>
+          <w:shd w:val="clear" w:color="auto" w:fill="FFFFFF"/>
+        </w:rPr>
+        <w:t xml:space="preserve"> debemos encapsular las rutas dentro del componente.</w:t>
+      </w:r>
+    </w:p>
+    <w:p>
+      <w:pPr>
+        <w:shd w:val="clear" w:color="auto" w:fill="FFFFFF"/>
+        <w:spacing w:before="0" w:after="0" w:line="240" w:lineRule="auto"/>
+        <w:rPr>
+          <w:rFonts w:ascii="Arial" w:eastAsia="Times New Roman" w:hAnsi="Arial" w:cs="Arial"/>
+          <w:color w:val="4A4A4A"/>
+          <w:sz w:val="20"/>
+          <w:szCs w:val="20"/>
+          <w:lang w:val="es-MX" w:eastAsia="es-MX"/>
+        </w:rPr>
+      </w:pPr>
+      <w:r>
+        <w:rPr>
+          <w:rFonts w:ascii="Arial" w:eastAsia="Times New Roman" w:hAnsi="Arial" w:cs="Arial"/>
+          <w:color w:val="4A4A4A"/>
+          <w:sz w:val="20"/>
+          <w:szCs w:val="20"/>
+          <w:lang w:val="es-MX" w:eastAsia="es-MX"/>
+        </w:rPr>
+        <w:t xml:space="preserve">Atributos para los </w:t>
+      </w:r>
+      <w:proofErr w:type="spellStart"/>
+      <w:r>
+        <w:rPr>
+          <w:rFonts w:ascii="Arial" w:eastAsia="Times New Roman" w:hAnsi="Arial" w:cs="Arial"/>
+          <w:color w:val="4A4A4A"/>
+          <w:sz w:val="20"/>
+          <w:szCs w:val="20"/>
+          <w:lang w:val="es-MX" w:eastAsia="es-MX"/>
+        </w:rPr>
+        <w:t>Route</w:t>
+      </w:r>
+      <w:proofErr w:type="spellEnd"/>
+      <w:r>
+        <w:rPr>
+          <w:rFonts w:ascii="Arial" w:eastAsia="Times New Roman" w:hAnsi="Arial" w:cs="Arial"/>
+          <w:color w:val="4A4A4A"/>
+          <w:sz w:val="20"/>
+          <w:szCs w:val="20"/>
+          <w:lang w:val="es-MX" w:eastAsia="es-MX"/>
+        </w:rPr>
+        <w:t xml:space="preserve"> </w:t>
+      </w:r>
+      <w:proofErr w:type="spellStart"/>
+      <w:r>
+        <w:rPr>
+          <w:rFonts w:ascii="Arial" w:eastAsia="Times New Roman" w:hAnsi="Arial" w:cs="Arial"/>
+          <w:color w:val="4A4A4A"/>
+          <w:sz w:val="20"/>
+          <w:szCs w:val="20"/>
+          <w:lang w:val="es-MX" w:eastAsia="es-MX"/>
+        </w:rPr>
+        <w:t>Objectos</w:t>
+      </w:r>
+      <w:proofErr w:type="spellEnd"/>
+      <w:r>
+        <w:rPr>
+          <w:rFonts w:ascii="Arial" w:eastAsia="Times New Roman" w:hAnsi="Arial" w:cs="Arial"/>
+          <w:color w:val="4A4A4A"/>
+          <w:sz w:val="20"/>
+          <w:szCs w:val="20"/>
+          <w:lang w:val="es-MX" w:eastAsia="es-MX"/>
+        </w:rPr>
+        <w:t>:</w:t>
+      </w:r>
+    </w:p>
+    <w:p>
+      <w:pPr>
+        <w:numPr>
+          <w:ilvl w:val="0"/>
+          <w:numId w:val="20"/>
+        </w:numPr>
+        <w:shd w:val="clear" w:color="auto" w:fill="FFFFFF"/>
+        <w:spacing w:before="0" w:after="0" w:line="240" w:lineRule="auto"/>
+        <w:ind w:left="0"/>
+        <w:rPr>
+          <w:rFonts w:ascii="Arial" w:eastAsia="Times New Roman" w:hAnsi="Arial" w:cs="Arial"/>
+          <w:color w:val="4A4A4A"/>
+          <w:sz w:val="20"/>
+          <w:szCs w:val="20"/>
+          <w:lang w:val="es-MX" w:eastAsia="es-MX"/>
+        </w:rPr>
+      </w:pPr>
+      <w:proofErr w:type="spellStart"/>
+      <w:r>
+        <w:rPr>
+          <w:rFonts w:ascii="Arial" w:eastAsia="Times New Roman" w:hAnsi="Arial" w:cs="Arial"/>
+          <w:color w:val="4A4A4A"/>
+          <w:sz w:val="20"/>
+          <w:szCs w:val="20"/>
+          <w:lang w:val="es-MX" w:eastAsia="es-MX"/>
+        </w:rPr>
+        <w:t>path</w:t>
+      </w:r>
+      <w:proofErr w:type="spellEnd"/>
+      <w:r>
+        <w:rPr>
+          <w:rFonts w:ascii="Arial" w:eastAsia="Times New Roman" w:hAnsi="Arial" w:cs="Arial"/>
+          <w:color w:val="4A4A4A"/>
+          <w:sz w:val="20"/>
+          <w:szCs w:val="20"/>
+          <w:lang w:val="es-MX" w:eastAsia="es-MX"/>
+        </w:rPr>
+        <w:t xml:space="preserve">: la ruta en la que se </w:t>
+      </w:r>
+      <w:proofErr w:type="spellStart"/>
+      <w:r>
+        <w:rPr>
+          <w:rFonts w:ascii="Arial" w:eastAsia="Times New Roman" w:hAnsi="Arial" w:cs="Arial"/>
+          <w:color w:val="4A4A4A"/>
+          <w:sz w:val="20"/>
+          <w:szCs w:val="20"/>
+          <w:lang w:val="es-MX" w:eastAsia="es-MX"/>
+        </w:rPr>
+        <w:t>renderizará</w:t>
+      </w:r>
+      <w:proofErr w:type="spellEnd"/>
+      <w:r>
+        <w:rPr>
+          <w:rFonts w:ascii="Arial" w:eastAsia="Times New Roman" w:hAnsi="Arial" w:cs="Arial"/>
+          <w:color w:val="4A4A4A"/>
+          <w:sz w:val="20"/>
+          <w:szCs w:val="20"/>
+          <w:lang w:val="es-MX" w:eastAsia="es-MX"/>
+        </w:rPr>
+        <w:t xml:space="preserve"> el componente en forma de cadena de texto</w:t>
+      </w:r>
+    </w:p>
+    <w:p>
+      <w:pPr>
+        <w:numPr>
+          <w:ilvl w:val="0"/>
+          <w:numId w:val="20"/>
+        </w:numPr>
+        <w:shd w:val="clear" w:color="auto" w:fill="FFFFFF"/>
+        <w:spacing w:before="0" w:after="0" w:line="240" w:lineRule="auto"/>
+        <w:ind w:left="0"/>
+        <w:rPr>
+          <w:rFonts w:ascii="Arial" w:eastAsia="Times New Roman" w:hAnsi="Arial" w:cs="Arial"/>
+          <w:color w:val="4A4A4A"/>
+          <w:sz w:val="20"/>
+          <w:szCs w:val="20"/>
+          <w:lang w:val="es-MX" w:eastAsia="es-MX"/>
+        </w:rPr>
+      </w:pPr>
+      <w:proofErr w:type="spellStart"/>
+      <w:r>
+        <w:rPr>
+          <w:rFonts w:ascii="Arial" w:eastAsia="Times New Roman" w:hAnsi="Arial" w:cs="Arial"/>
+          <w:color w:val="4A4A4A"/>
+          <w:sz w:val="20"/>
+          <w:szCs w:val="20"/>
+          <w:lang w:val="es-MX" w:eastAsia="es-MX"/>
+        </w:rPr>
+        <w:t>exact</w:t>
+      </w:r>
+      <w:proofErr w:type="spellEnd"/>
+      <w:r>
+        <w:rPr>
+          <w:rFonts w:ascii="Arial" w:eastAsia="Times New Roman" w:hAnsi="Arial" w:cs="Arial"/>
+          <w:color w:val="4A4A4A"/>
+          <w:sz w:val="20"/>
+          <w:szCs w:val="20"/>
+          <w:lang w:val="es-MX" w:eastAsia="es-MX"/>
+        </w:rPr>
+        <w:t xml:space="preserve">: un booleano para definir si queremos que la ruta tiene o no que ser exacta para </w:t>
+      </w:r>
+      <w:proofErr w:type="spellStart"/>
+      <w:r>
+        <w:rPr>
+          <w:rFonts w:ascii="Arial" w:eastAsia="Times New Roman" w:hAnsi="Arial" w:cs="Arial"/>
+          <w:color w:val="4A4A4A"/>
+          <w:sz w:val="20"/>
+          <w:szCs w:val="20"/>
+          <w:lang w:val="es-MX" w:eastAsia="es-MX"/>
+        </w:rPr>
+        <w:t>renderizar</w:t>
+      </w:r>
+      <w:proofErr w:type="spellEnd"/>
+      <w:r>
+        <w:rPr>
+          <w:rFonts w:ascii="Arial" w:eastAsia="Times New Roman" w:hAnsi="Arial" w:cs="Arial"/>
+          <w:color w:val="4A4A4A"/>
+          <w:sz w:val="20"/>
+          <w:szCs w:val="20"/>
+          <w:lang w:val="es-MX" w:eastAsia="es-MX"/>
+        </w:rPr>
+        <w:t xml:space="preserve"> un componente. </w:t>
+      </w:r>
+      <w:proofErr w:type="spellStart"/>
+      <w:r>
+        <w:rPr>
+          <w:rFonts w:ascii="Arial" w:eastAsia="Times New Roman" w:hAnsi="Arial" w:cs="Arial"/>
+          <w:color w:val="4A4A4A"/>
+          <w:sz w:val="20"/>
+          <w:szCs w:val="20"/>
+          <w:lang w:val="es-MX" w:eastAsia="es-MX"/>
+        </w:rPr>
+        <w:t>Eg</w:t>
+      </w:r>
+      <w:proofErr w:type="spellEnd"/>
+      <w:r>
+        <w:rPr>
+          <w:rFonts w:ascii="Arial" w:eastAsia="Times New Roman" w:hAnsi="Arial" w:cs="Arial"/>
+          <w:color w:val="4A4A4A"/>
+          <w:sz w:val="20"/>
+          <w:szCs w:val="20"/>
+          <w:lang w:val="es-MX" w:eastAsia="es-MX"/>
+        </w:rPr>
+        <w:t>: /</w:t>
+      </w:r>
+      <w:proofErr w:type="spellStart"/>
+      <w:proofErr w:type="gramStart"/>
+      <w:r>
+        <w:rPr>
+          <w:rFonts w:ascii="Arial" w:eastAsia="Times New Roman" w:hAnsi="Arial" w:cs="Arial"/>
+          <w:color w:val="4A4A4A"/>
+          <w:sz w:val="20"/>
+          <w:szCs w:val="20"/>
+          <w:lang w:val="es-MX" w:eastAsia="es-MX"/>
+        </w:rPr>
+        <w:t>index</w:t>
+      </w:r>
+      <w:proofErr w:type="spellEnd"/>
+      <w:r>
+        <w:rPr>
+          <w:rFonts w:ascii="Arial" w:eastAsia="Times New Roman" w:hAnsi="Arial" w:cs="Arial"/>
+          <w:color w:val="4A4A4A"/>
+          <w:sz w:val="20"/>
+          <w:szCs w:val="20"/>
+          <w:lang w:val="es-MX" w:eastAsia="es-MX"/>
+        </w:rPr>
+        <w:t xml:space="preserve"> !=</w:t>
+      </w:r>
+      <w:proofErr w:type="gramEnd"/>
+      <w:r>
+        <w:rPr>
+          <w:rFonts w:ascii="Arial" w:eastAsia="Times New Roman" w:hAnsi="Arial" w:cs="Arial"/>
+          <w:color w:val="4A4A4A"/>
+          <w:sz w:val="20"/>
+          <w:szCs w:val="20"/>
+          <w:lang w:val="es-MX" w:eastAsia="es-MX"/>
+        </w:rPr>
+        <w:t>= /</w:t>
+      </w:r>
+      <w:proofErr w:type="spellStart"/>
+      <w:r>
+        <w:rPr>
+          <w:rFonts w:ascii="Arial" w:eastAsia="Times New Roman" w:hAnsi="Arial" w:cs="Arial"/>
+          <w:color w:val="4A4A4A"/>
+          <w:sz w:val="20"/>
+          <w:szCs w:val="20"/>
+          <w:lang w:val="es-MX" w:eastAsia="es-MX"/>
+        </w:rPr>
+        <w:t>index</w:t>
+      </w:r>
+      <w:proofErr w:type="spellEnd"/>
+      <w:r>
+        <w:rPr>
+          <w:rFonts w:ascii="Arial" w:eastAsia="Times New Roman" w:hAnsi="Arial" w:cs="Arial"/>
+          <w:color w:val="4A4A4A"/>
+          <w:sz w:val="20"/>
+          <w:szCs w:val="20"/>
+          <w:lang w:val="es-MX" w:eastAsia="es-MX"/>
+        </w:rPr>
+        <w:t>/</w:t>
+      </w:r>
+      <w:proofErr w:type="spellStart"/>
+      <w:r>
+        <w:rPr>
+          <w:rFonts w:ascii="Arial" w:eastAsia="Times New Roman" w:hAnsi="Arial" w:cs="Arial"/>
+          <w:color w:val="4A4A4A"/>
+          <w:sz w:val="20"/>
+          <w:szCs w:val="20"/>
+          <w:lang w:val="es-MX" w:eastAsia="es-MX"/>
+        </w:rPr>
+        <w:t>all</w:t>
+      </w:r>
+      <w:proofErr w:type="spellEnd"/>
+      <w:r>
+        <w:rPr>
+          <w:rFonts w:ascii="Arial" w:eastAsia="Times New Roman" w:hAnsi="Arial" w:cs="Arial"/>
+          <w:color w:val="4A4A4A"/>
+          <w:sz w:val="20"/>
+          <w:szCs w:val="20"/>
+          <w:lang w:val="es-MX" w:eastAsia="es-MX"/>
+        </w:rPr>
+        <w:t>.</w:t>
+      </w:r>
+    </w:p>
+    <w:p>
+      <w:pPr>
+        <w:numPr>
+          <w:ilvl w:val="0"/>
+          <w:numId w:val="20"/>
+        </w:numPr>
+        <w:shd w:val="clear" w:color="auto" w:fill="FFFFFF"/>
+        <w:spacing w:before="0" w:after="0" w:line="240" w:lineRule="auto"/>
+        <w:ind w:left="0"/>
+        <w:rPr>
+          <w:rFonts w:ascii="Arial" w:eastAsia="Times New Roman" w:hAnsi="Arial" w:cs="Arial"/>
+          <w:color w:val="4A4A4A"/>
+          <w:sz w:val="20"/>
+          <w:szCs w:val="20"/>
+          <w:lang w:val="es-MX" w:eastAsia="es-MX"/>
+        </w:rPr>
+      </w:pPr>
+      <w:proofErr w:type="spellStart"/>
+      <w:r>
+        <w:rPr>
+          <w:rFonts w:ascii="Arial" w:eastAsia="Times New Roman" w:hAnsi="Arial" w:cs="Arial"/>
+          <w:color w:val="4A4A4A"/>
+          <w:sz w:val="20"/>
+          <w:szCs w:val="20"/>
+          <w:lang w:val="es-MX" w:eastAsia="es-MX"/>
+        </w:rPr>
+        <w:t>strict</w:t>
+      </w:r>
+      <w:proofErr w:type="spellEnd"/>
+      <w:r>
+        <w:rPr>
+          <w:rFonts w:ascii="Arial" w:eastAsia="Times New Roman" w:hAnsi="Arial" w:cs="Arial"/>
+          <w:color w:val="4A4A4A"/>
+          <w:sz w:val="20"/>
+          <w:szCs w:val="20"/>
+          <w:lang w:val="es-MX" w:eastAsia="es-MX"/>
+        </w:rPr>
+        <w:t xml:space="preserve">: un booleano para definir si queremos que el último </w:t>
+      </w:r>
+      <w:proofErr w:type="spellStart"/>
+      <w:r>
+        <w:rPr>
+          <w:rFonts w:ascii="Arial" w:eastAsia="Times New Roman" w:hAnsi="Arial" w:cs="Arial"/>
+          <w:color w:val="4A4A4A"/>
+          <w:sz w:val="20"/>
+          <w:szCs w:val="20"/>
+          <w:lang w:val="es-MX" w:eastAsia="es-MX"/>
+        </w:rPr>
+        <w:t>slash</w:t>
+      </w:r>
+      <w:proofErr w:type="spellEnd"/>
+      <w:r>
+        <w:rPr>
+          <w:rFonts w:ascii="Arial" w:eastAsia="Times New Roman" w:hAnsi="Arial" w:cs="Arial"/>
+          <w:color w:val="4A4A4A"/>
+          <w:sz w:val="20"/>
+          <w:szCs w:val="20"/>
+          <w:lang w:val="es-MX" w:eastAsia="es-MX"/>
+        </w:rPr>
+        <w:t xml:space="preserve"> sea tomado en cuenta para </w:t>
+      </w:r>
+      <w:proofErr w:type="spellStart"/>
+      <w:r>
+        <w:rPr>
+          <w:rFonts w:ascii="Arial" w:eastAsia="Times New Roman" w:hAnsi="Arial" w:cs="Arial"/>
+          <w:color w:val="4A4A4A"/>
+          <w:sz w:val="20"/>
+          <w:szCs w:val="20"/>
+          <w:lang w:val="es-MX" w:eastAsia="es-MX"/>
+        </w:rPr>
+        <w:t>renderizar</w:t>
+      </w:r>
+      <w:proofErr w:type="spellEnd"/>
+      <w:r>
+        <w:rPr>
+          <w:rFonts w:ascii="Arial" w:eastAsia="Times New Roman" w:hAnsi="Arial" w:cs="Arial"/>
+          <w:color w:val="4A4A4A"/>
+          <w:sz w:val="20"/>
+          <w:szCs w:val="20"/>
+          <w:lang w:val="es-MX" w:eastAsia="es-MX"/>
+        </w:rPr>
+        <w:t xml:space="preserve"> un componente. </w:t>
+      </w:r>
+      <w:proofErr w:type="spellStart"/>
+      <w:r>
+        <w:rPr>
+          <w:rFonts w:ascii="Arial" w:eastAsia="Times New Roman" w:hAnsi="Arial" w:cs="Arial"/>
+          <w:color w:val="4A4A4A"/>
+          <w:sz w:val="20"/>
+          <w:szCs w:val="20"/>
+          <w:lang w:val="es-MX" w:eastAsia="es-MX"/>
+        </w:rPr>
+        <w:t>Eg</w:t>
+      </w:r>
+      <w:proofErr w:type="spellEnd"/>
+      <w:r>
+        <w:rPr>
+          <w:rFonts w:ascii="Arial" w:eastAsia="Times New Roman" w:hAnsi="Arial" w:cs="Arial"/>
+          <w:color w:val="4A4A4A"/>
+          <w:sz w:val="20"/>
+          <w:szCs w:val="20"/>
+          <w:lang w:val="es-MX" w:eastAsia="es-MX"/>
+        </w:rPr>
+        <w:t>: /</w:t>
+      </w:r>
+      <w:proofErr w:type="spellStart"/>
+      <w:proofErr w:type="gramStart"/>
+      <w:r>
+        <w:rPr>
+          <w:rFonts w:ascii="Arial" w:eastAsia="Times New Roman" w:hAnsi="Arial" w:cs="Arial"/>
+          <w:color w:val="4A4A4A"/>
+          <w:sz w:val="20"/>
+          <w:szCs w:val="20"/>
+          <w:lang w:val="es-MX" w:eastAsia="es-MX"/>
+        </w:rPr>
+        <w:t>index</w:t>
+      </w:r>
+      <w:proofErr w:type="spellEnd"/>
+      <w:r>
+        <w:rPr>
+          <w:rFonts w:ascii="Arial" w:eastAsia="Times New Roman" w:hAnsi="Arial" w:cs="Arial"/>
+          <w:color w:val="4A4A4A"/>
+          <w:sz w:val="20"/>
+          <w:szCs w:val="20"/>
+          <w:lang w:val="es-MX" w:eastAsia="es-MX"/>
+        </w:rPr>
+        <w:t xml:space="preserve"> !=</w:t>
+      </w:r>
+      <w:proofErr w:type="gramEnd"/>
+      <w:r>
+        <w:rPr>
+          <w:rFonts w:ascii="Arial" w:eastAsia="Times New Roman" w:hAnsi="Arial" w:cs="Arial"/>
+          <w:color w:val="4A4A4A"/>
+          <w:sz w:val="20"/>
+          <w:szCs w:val="20"/>
+          <w:lang w:val="es-MX" w:eastAsia="es-MX"/>
+        </w:rPr>
+        <w:t>= /</w:t>
+      </w:r>
+      <w:proofErr w:type="spellStart"/>
+      <w:r>
+        <w:rPr>
+          <w:rFonts w:ascii="Arial" w:eastAsia="Times New Roman" w:hAnsi="Arial" w:cs="Arial"/>
+          <w:color w:val="4A4A4A"/>
+          <w:sz w:val="20"/>
+          <w:szCs w:val="20"/>
+          <w:lang w:val="es-MX" w:eastAsia="es-MX"/>
+        </w:rPr>
+        <w:t>index</w:t>
+      </w:r>
+      <w:proofErr w:type="spellEnd"/>
+      <w:r>
+        <w:rPr>
+          <w:rFonts w:ascii="Arial" w:eastAsia="Times New Roman" w:hAnsi="Arial" w:cs="Arial"/>
+          <w:color w:val="4A4A4A"/>
+          <w:sz w:val="20"/>
+          <w:szCs w:val="20"/>
+          <w:lang w:val="es-MX" w:eastAsia="es-MX"/>
+        </w:rPr>
+        <w:t>/.</w:t>
+      </w:r>
+    </w:p>
+    <w:p>
+      <w:pPr>
+        <w:numPr>
+          <w:ilvl w:val="0"/>
+          <w:numId w:val="20"/>
+        </w:numPr>
+        <w:shd w:val="clear" w:color="auto" w:fill="FFFFFF"/>
+        <w:spacing w:before="0" w:after="0" w:line="240" w:lineRule="auto"/>
+        <w:ind w:left="0"/>
+        <w:rPr>
+          <w:rFonts w:ascii="Arial" w:eastAsia="Times New Roman" w:hAnsi="Arial" w:cs="Arial"/>
+          <w:color w:val="4A4A4A"/>
+          <w:sz w:val="20"/>
+          <w:szCs w:val="20"/>
+          <w:lang w:val="es-MX" w:eastAsia="es-MX"/>
+        </w:rPr>
+      </w:pPr>
+      <w:proofErr w:type="spellStart"/>
+      <w:r>
+        <w:rPr>
+          <w:rFonts w:ascii="Arial" w:eastAsia="Times New Roman" w:hAnsi="Arial" w:cs="Arial"/>
+          <w:color w:val="4A4A4A"/>
+          <w:sz w:val="20"/>
+          <w:szCs w:val="20"/>
+          <w:lang w:val="es-MX" w:eastAsia="es-MX"/>
+        </w:rPr>
+        <w:t>sensitive</w:t>
+      </w:r>
+      <w:proofErr w:type="spellEnd"/>
+      <w:r>
+        <w:rPr>
+          <w:rFonts w:ascii="Arial" w:eastAsia="Times New Roman" w:hAnsi="Arial" w:cs="Arial"/>
+          <w:color w:val="4A4A4A"/>
+          <w:sz w:val="20"/>
+          <w:szCs w:val="20"/>
+          <w:lang w:val="es-MX" w:eastAsia="es-MX"/>
+        </w:rPr>
+        <w:t xml:space="preserve">: un booleano para definir si queremos distinguir entre minúsculas y mayúsculas, y tomar esto en cuenta para </w:t>
+      </w:r>
+      <w:proofErr w:type="spellStart"/>
+      <w:r>
+        <w:rPr>
+          <w:rFonts w:ascii="Arial" w:eastAsia="Times New Roman" w:hAnsi="Arial" w:cs="Arial"/>
+          <w:color w:val="4A4A4A"/>
+          <w:sz w:val="20"/>
+          <w:szCs w:val="20"/>
+          <w:lang w:val="es-MX" w:eastAsia="es-MX"/>
+        </w:rPr>
+        <w:t>renderizar</w:t>
+      </w:r>
+      <w:proofErr w:type="spellEnd"/>
+      <w:r>
+        <w:rPr>
+          <w:rFonts w:ascii="Arial" w:eastAsia="Times New Roman" w:hAnsi="Arial" w:cs="Arial"/>
+          <w:color w:val="4A4A4A"/>
+          <w:sz w:val="20"/>
+          <w:szCs w:val="20"/>
+          <w:lang w:val="es-MX" w:eastAsia="es-MX"/>
+        </w:rPr>
+        <w:t xml:space="preserve"> un componente. </w:t>
+      </w:r>
+      <w:proofErr w:type="spellStart"/>
+      <w:r>
+        <w:rPr>
+          <w:rFonts w:ascii="Arial" w:eastAsia="Times New Roman" w:hAnsi="Arial" w:cs="Arial"/>
+          <w:color w:val="4A4A4A"/>
+          <w:sz w:val="20"/>
+          <w:szCs w:val="20"/>
+          <w:lang w:val="es-MX" w:eastAsia="es-MX"/>
+        </w:rPr>
+        <w:t>Eg</w:t>
+      </w:r>
+      <w:proofErr w:type="spellEnd"/>
+      <w:r>
+        <w:rPr>
+          <w:rFonts w:ascii="Arial" w:eastAsia="Times New Roman" w:hAnsi="Arial" w:cs="Arial"/>
+          <w:color w:val="4A4A4A"/>
+          <w:sz w:val="20"/>
+          <w:szCs w:val="20"/>
+          <w:lang w:val="es-MX" w:eastAsia="es-MX"/>
+        </w:rPr>
+        <w:t>: /</w:t>
+      </w:r>
+      <w:proofErr w:type="spellStart"/>
+      <w:r>
+        <w:rPr>
+          <w:rFonts w:ascii="Arial" w:eastAsia="Times New Roman" w:hAnsi="Arial" w:cs="Arial"/>
+          <w:color w:val="4A4A4A"/>
+          <w:sz w:val="20"/>
+          <w:szCs w:val="20"/>
+          <w:lang w:val="es-MX" w:eastAsia="es-MX"/>
+        </w:rPr>
+        <w:t>index</w:t>
+      </w:r>
+      <w:proofErr w:type="spellEnd"/>
+      <w:r>
+        <w:rPr>
+          <w:rFonts w:ascii="Arial" w:eastAsia="Times New Roman" w:hAnsi="Arial" w:cs="Arial"/>
+          <w:color w:val="4A4A4A"/>
+          <w:sz w:val="20"/>
+          <w:szCs w:val="20"/>
+          <w:lang w:val="es-MX" w:eastAsia="es-MX"/>
+        </w:rPr>
+        <w:t xml:space="preserve"> !== /</w:t>
+      </w:r>
+      <w:proofErr w:type="spellStart"/>
+      <w:r>
+        <w:rPr>
+          <w:rFonts w:ascii="Arial" w:eastAsia="Times New Roman" w:hAnsi="Arial" w:cs="Arial"/>
+          <w:color w:val="4A4A4A"/>
+          <w:sz w:val="20"/>
+          <w:szCs w:val="20"/>
+          <w:lang w:val="es-MX" w:eastAsia="es-MX"/>
+        </w:rPr>
+        <w:t>Index</w:t>
+      </w:r>
+      <w:proofErr w:type="spellEnd"/>
+    </w:p>
+    <w:p>
+      <w:pPr>
+        <w:numPr>
+          <w:ilvl w:val="0"/>
+          <w:numId w:val="20"/>
+        </w:numPr>
+        <w:shd w:val="clear" w:color="auto" w:fill="FFFFFF"/>
+        <w:spacing w:before="0" w:after="0" w:line="240" w:lineRule="auto"/>
+        <w:ind w:left="0"/>
+        <w:rPr>
+          <w:rFonts w:ascii="Arial" w:eastAsia="Times New Roman" w:hAnsi="Arial" w:cs="Arial"/>
+          <w:color w:val="4A4A4A"/>
+          <w:sz w:val="20"/>
+          <w:szCs w:val="20"/>
+          <w:lang w:val="es-MX" w:eastAsia="es-MX"/>
+        </w:rPr>
+      </w:pPr>
+      <w:proofErr w:type="spellStart"/>
+      <w:r>
+        <w:rPr>
+          <w:rFonts w:ascii="Arial" w:eastAsia="Times New Roman" w:hAnsi="Arial" w:cs="Arial"/>
+          <w:color w:val="4A4A4A"/>
+          <w:sz w:val="20"/>
+          <w:szCs w:val="20"/>
+          <w:lang w:val="es-MX" w:eastAsia="es-MX"/>
+        </w:rPr>
+        <w:t>component</w:t>
+      </w:r>
+      <w:proofErr w:type="spellEnd"/>
+      <w:r>
+        <w:rPr>
+          <w:rFonts w:ascii="Arial" w:eastAsia="Times New Roman" w:hAnsi="Arial" w:cs="Arial"/>
+          <w:color w:val="4A4A4A"/>
+          <w:sz w:val="20"/>
+          <w:szCs w:val="20"/>
+          <w:lang w:val="es-MX" w:eastAsia="es-MX"/>
+        </w:rPr>
+        <w:t xml:space="preserve">: recibe un componente a </w:t>
+      </w:r>
+      <w:proofErr w:type="spellStart"/>
+      <w:r>
+        <w:rPr>
+          <w:rFonts w:ascii="Arial" w:eastAsia="Times New Roman" w:hAnsi="Arial" w:cs="Arial"/>
+          <w:color w:val="4A4A4A"/>
+          <w:sz w:val="20"/>
+          <w:szCs w:val="20"/>
+          <w:lang w:val="es-MX" w:eastAsia="es-MX"/>
+        </w:rPr>
+        <w:t>renderizar</w:t>
+      </w:r>
+      <w:proofErr w:type="spellEnd"/>
+      <w:r>
+        <w:rPr>
+          <w:rFonts w:ascii="Arial" w:eastAsia="Times New Roman" w:hAnsi="Arial" w:cs="Arial"/>
+          <w:color w:val="4A4A4A"/>
+          <w:sz w:val="20"/>
+          <w:szCs w:val="20"/>
+          <w:lang w:val="es-MX" w:eastAsia="es-MX"/>
+        </w:rPr>
+        <w:t xml:space="preserve">. Crea un nuevo elemento de </w:t>
+      </w:r>
+      <w:proofErr w:type="spellStart"/>
+      <w:r>
+        <w:rPr>
+          <w:rFonts w:ascii="Arial" w:eastAsia="Times New Roman" w:hAnsi="Arial" w:cs="Arial"/>
+          <w:color w:val="4A4A4A"/>
+          <w:sz w:val="20"/>
+          <w:szCs w:val="20"/>
+          <w:lang w:val="es-MX" w:eastAsia="es-MX"/>
+        </w:rPr>
+        <w:t>React</w:t>
+      </w:r>
+      <w:proofErr w:type="spellEnd"/>
+      <w:r>
+        <w:rPr>
+          <w:rFonts w:ascii="Arial" w:eastAsia="Times New Roman" w:hAnsi="Arial" w:cs="Arial"/>
+          <w:color w:val="4A4A4A"/>
+          <w:sz w:val="20"/>
+          <w:szCs w:val="20"/>
+          <w:lang w:val="es-MX" w:eastAsia="es-MX"/>
+        </w:rPr>
+        <w:t xml:space="preserve"> cada vez. Esto causa que el componente se monte y desmonte cada vez (no actualiza).</w:t>
+      </w:r>
+    </w:p>
+    <w:p>
+      <w:pPr>
+        <w:numPr>
+          <w:ilvl w:val="0"/>
+          <w:numId w:val="20"/>
+        </w:numPr>
+        <w:shd w:val="clear" w:color="auto" w:fill="FFFFFF"/>
+        <w:spacing w:before="0" w:after="0" w:line="240" w:lineRule="auto"/>
+        <w:ind w:left="0"/>
+        <w:rPr>
+          <w:rFonts w:ascii="Arial" w:eastAsia="Times New Roman" w:hAnsi="Arial" w:cs="Arial"/>
+          <w:color w:val="4A4A4A"/>
+          <w:sz w:val="20"/>
+          <w:szCs w:val="20"/>
+          <w:lang w:val="es-MX" w:eastAsia="es-MX"/>
+        </w:rPr>
+      </w:pPr>
+      <w:proofErr w:type="spellStart"/>
+      <w:r>
+        <w:rPr>
+          <w:rFonts w:ascii="Arial" w:eastAsia="Times New Roman" w:hAnsi="Arial" w:cs="Arial"/>
+          <w:color w:val="4A4A4A"/>
+          <w:sz w:val="20"/>
+          <w:szCs w:val="20"/>
+          <w:lang w:val="es-MX" w:eastAsia="es-MX"/>
+        </w:rPr>
+        <w:t>render</w:t>
+      </w:r>
+      <w:proofErr w:type="spellEnd"/>
+      <w:r>
+        <w:rPr>
+          <w:rFonts w:ascii="Arial" w:eastAsia="Times New Roman" w:hAnsi="Arial" w:cs="Arial"/>
+          <w:color w:val="4A4A4A"/>
+          <w:sz w:val="20"/>
+          <w:szCs w:val="20"/>
+          <w:lang w:val="es-MX" w:eastAsia="es-MX"/>
+        </w:rPr>
+        <w:t xml:space="preserve">: recibe un método que retorna un componente. A diferencia de </w:t>
+      </w:r>
+      <w:proofErr w:type="spellStart"/>
+      <w:r>
+        <w:rPr>
+          <w:rFonts w:ascii="Arial" w:eastAsia="Times New Roman" w:hAnsi="Arial" w:cs="Arial"/>
+          <w:color w:val="4A4A4A"/>
+          <w:sz w:val="20"/>
+          <w:szCs w:val="20"/>
+          <w:lang w:val="es-MX" w:eastAsia="es-MX"/>
+        </w:rPr>
+        <w:t>component</w:t>
+      </w:r>
+      <w:proofErr w:type="spellEnd"/>
+      <w:r>
+        <w:rPr>
+          <w:rFonts w:ascii="Arial" w:eastAsia="Times New Roman" w:hAnsi="Arial" w:cs="Arial"/>
+          <w:color w:val="4A4A4A"/>
+          <w:sz w:val="20"/>
+          <w:szCs w:val="20"/>
+          <w:lang w:val="es-MX" w:eastAsia="es-MX"/>
+        </w:rPr>
+        <w:t xml:space="preserve"> no remonta el componente.</w:t>
+      </w:r>
+    </w:p>
+    <w:p>
+      <w:pPr>
+        <w:shd w:val="clear" w:color="auto" w:fill="FFFFFF"/>
+        <w:spacing w:before="0" w:after="0" w:line="240" w:lineRule="auto"/>
+        <w:rPr>
+          <w:rFonts w:ascii="Arial" w:eastAsia="Times New Roman" w:hAnsi="Arial" w:cs="Arial"/>
+          <w:color w:val="4A4A4A"/>
+          <w:sz w:val="20"/>
+          <w:szCs w:val="20"/>
+          <w:lang w:val="es-MX" w:eastAsia="es-MX"/>
+        </w:rPr>
+      </w:pPr>
+    </w:p>
+    <w:p>
+      <w:pPr>
+        <w:shd w:val="clear" w:color="auto" w:fill="FFFFFF"/>
+        <w:spacing w:before="0" w:after="0" w:line="240" w:lineRule="auto"/>
+        <w:rPr>
+          <w:rFonts w:ascii="Arial" w:eastAsia="Times New Roman" w:hAnsi="Arial" w:cs="Arial"/>
+          <w:color w:val="4A4A4A"/>
+          <w:sz w:val="20"/>
+          <w:szCs w:val="20"/>
+          <w:lang w:val="es-MX" w:eastAsia="es-MX"/>
+        </w:rPr>
+      </w:pPr>
+    </w:p>
+    <w:p>
+      <w:pPr>
+        <w:shd w:val="clear" w:color="auto" w:fill="FFFFFF"/>
+        <w:spacing w:before="0" w:after="0" w:line="240" w:lineRule="auto"/>
+        <w:rPr>
+          <w:rFonts w:ascii="Arial" w:hAnsi="Arial" w:cs="Arial"/>
+          <w:color w:val="4A4A4A"/>
+          <w:shd w:val="clear" w:color="auto" w:fill="FFFFFF"/>
+        </w:rPr>
+      </w:pPr>
+      <w:r>
+        <w:rPr>
+          <w:rFonts w:ascii="Arial" w:hAnsi="Arial" w:cs="Arial"/>
+          <w:color w:val="4A4A4A"/>
+          <w:shd w:val="clear" w:color="auto" w:fill="FFFFFF"/>
+        </w:rPr>
+        <w:t xml:space="preserve">La diferencia entre poner el </w:t>
+      </w:r>
+      <w:proofErr w:type="spellStart"/>
+      <w:r>
+        <w:rPr>
+          <w:rFonts w:ascii="Arial" w:hAnsi="Arial" w:cs="Arial"/>
+          <w:color w:val="4A4A4A"/>
+          <w:shd w:val="clear" w:color="auto" w:fill="FFFFFF"/>
+        </w:rPr>
+        <w:t>switch</w:t>
+      </w:r>
+      <w:proofErr w:type="spellEnd"/>
+      <w:r>
+        <w:rPr>
+          <w:rFonts w:ascii="Arial" w:hAnsi="Arial" w:cs="Arial"/>
+          <w:color w:val="4A4A4A"/>
+          <w:shd w:val="clear" w:color="auto" w:fill="FFFFFF"/>
+        </w:rPr>
+        <w:t xml:space="preserve"> y no ponerlo es que cuando tienes el mismo </w:t>
+      </w:r>
+      <w:proofErr w:type="spellStart"/>
+      <w:r>
+        <w:rPr>
+          <w:rFonts w:ascii="Arial" w:hAnsi="Arial" w:cs="Arial"/>
+          <w:color w:val="4A4A4A"/>
+          <w:shd w:val="clear" w:color="auto" w:fill="FFFFFF"/>
+        </w:rPr>
+        <w:t>path</w:t>
+      </w:r>
+      <w:proofErr w:type="spellEnd"/>
+      <w:r>
+        <w:rPr>
+          <w:rFonts w:ascii="Arial" w:hAnsi="Arial" w:cs="Arial"/>
+          <w:color w:val="4A4A4A"/>
+          <w:shd w:val="clear" w:color="auto" w:fill="FFFFFF"/>
+        </w:rPr>
+        <w:t xml:space="preserve"> para todos solamente toma el primero y lo </w:t>
+      </w:r>
+      <w:proofErr w:type="spellStart"/>
+      <w:r>
+        <w:rPr>
+          <w:rFonts w:ascii="Arial" w:hAnsi="Arial" w:cs="Arial"/>
+          <w:color w:val="4A4A4A"/>
+          <w:shd w:val="clear" w:color="auto" w:fill="FFFFFF"/>
+        </w:rPr>
+        <w:t>renderiza</w:t>
+      </w:r>
+      <w:proofErr w:type="spellEnd"/>
+      <w:r>
+        <w:rPr>
+          <w:rFonts w:ascii="Arial" w:hAnsi="Arial" w:cs="Arial"/>
+          <w:color w:val="4A4A4A"/>
+          <w:shd w:val="clear" w:color="auto" w:fill="FFFFFF"/>
+        </w:rPr>
+        <w:t>.</w:t>
+      </w:r>
+    </w:p>
+    <w:p>
+      <w:pPr>
+        <w:shd w:val="clear" w:color="auto" w:fill="FFFFFF"/>
+        <w:spacing w:before="0" w:after="0" w:line="240" w:lineRule="auto"/>
+        <w:rPr>
+          <w:rFonts w:ascii="Arial" w:hAnsi="Arial" w:cs="Arial"/>
+          <w:color w:val="4A4A4A"/>
+          <w:shd w:val="clear" w:color="auto" w:fill="FFFFFF"/>
+        </w:rPr>
+      </w:pPr>
+    </w:p>
+    <w:p>
+      <w:pPr>
+        <w:shd w:val="clear" w:color="auto" w:fill="FFFFFF"/>
+        <w:spacing w:before="0" w:after="0" w:line="240" w:lineRule="auto"/>
+        <w:rPr>
+          <w:rFonts w:ascii="Arial" w:hAnsi="Arial" w:cs="Arial"/>
+          <w:color w:val="4A4A4A"/>
+          <w:shd w:val="clear" w:color="auto" w:fill="FFFFFF"/>
+        </w:rPr>
+      </w:pPr>
+    </w:p>
+    <w:p>
+      <w:pPr>
+        <w:pStyle w:val="Ttulo1"/>
+      </w:pPr>
+      <w:r>
+        <w:t>Container: 404 Not Found</w:t>
+      </w:r>
+      <w:bookmarkStart w:id="1" w:name="_GoBack"/>
+      <w:bookmarkEnd w:id="1"/>
+    </w:p>
+    <w:p>
+      <w:pPr>
+        <w:shd w:val="clear" w:color="auto" w:fill="FFFFFF"/>
+        <w:spacing w:before="0" w:after="0" w:line="240" w:lineRule="auto"/>
+        <w:rPr>
+          <w:rFonts w:ascii="Arial" w:eastAsia="Times New Roman" w:hAnsi="Arial" w:cs="Arial"/>
+          <w:color w:val="4A4A4A"/>
+          <w:sz w:val="20"/>
+          <w:szCs w:val="20"/>
+          <w:lang w:val="es-MX" w:eastAsia="es-MX"/>
+        </w:rPr>
+      </w:pPr>
+    </w:p>
+    <w:p>
+      <w:pPr>
+        <w:shd w:val="clear" w:color="auto" w:fill="FFFFFF"/>
+        <w:spacing w:before="113" w:after="113" w:line="240" w:lineRule="auto"/>
+        <w:rPr>
+          <w:rFonts w:ascii="Arial" w:eastAsia="Times New Roman" w:hAnsi="Arial" w:cs="Arial"/>
+          <w:color w:val="273B47"/>
+          <w:sz w:val="20"/>
+          <w:szCs w:val="20"/>
+          <w:lang w:val="es-MX" w:eastAsia="es-MX"/>
+        </w:rPr>
+      </w:pPr>
+      <w:r>
+        <w:rPr>
+          <w:rFonts w:ascii="Arial" w:eastAsia="Times New Roman" w:hAnsi="Arial" w:cs="Arial"/>
+          <w:color w:val="273B47"/>
+          <w:sz w:val="20"/>
+          <w:szCs w:val="20"/>
+          <w:lang w:val="es-MX" w:eastAsia="es-MX"/>
+        </w:rPr>
+        <w:t xml:space="preserve">Es importante siempre tener una ruta que </w:t>
+      </w:r>
+      <w:proofErr w:type="spellStart"/>
+      <w:r>
+        <w:rPr>
+          <w:rFonts w:ascii="Arial" w:eastAsia="Times New Roman" w:hAnsi="Arial" w:cs="Arial"/>
+          <w:color w:val="273B47"/>
+          <w:sz w:val="20"/>
+          <w:szCs w:val="20"/>
+          <w:lang w:val="es-MX" w:eastAsia="es-MX"/>
+        </w:rPr>
+        <w:t>renderice</w:t>
+      </w:r>
+      <w:proofErr w:type="spellEnd"/>
+      <w:r>
+        <w:rPr>
+          <w:rFonts w:ascii="Arial" w:eastAsia="Times New Roman" w:hAnsi="Arial" w:cs="Arial"/>
+          <w:color w:val="273B47"/>
+          <w:sz w:val="20"/>
+          <w:szCs w:val="20"/>
+          <w:lang w:val="es-MX" w:eastAsia="es-MX"/>
+        </w:rPr>
+        <w:t xml:space="preserve"> un componente para las </w:t>
+      </w:r>
+      <w:proofErr w:type="spellStart"/>
+      <w:r>
+        <w:rPr>
+          <w:rFonts w:ascii="Arial" w:eastAsia="Times New Roman" w:hAnsi="Arial" w:cs="Arial"/>
+          <w:color w:val="273B47"/>
+          <w:sz w:val="20"/>
+          <w:szCs w:val="20"/>
+          <w:lang w:val="es-MX" w:eastAsia="es-MX"/>
+        </w:rPr>
+        <w:t>urls</w:t>
+      </w:r>
+      <w:proofErr w:type="spellEnd"/>
+      <w:r>
+        <w:rPr>
+          <w:rFonts w:ascii="Arial" w:eastAsia="Times New Roman" w:hAnsi="Arial" w:cs="Arial"/>
+          <w:color w:val="273B47"/>
+          <w:sz w:val="20"/>
+          <w:szCs w:val="20"/>
+          <w:lang w:val="es-MX" w:eastAsia="es-MX"/>
+        </w:rPr>
+        <w:t xml:space="preserve"> que no existan, debemos añadir esta ruta al final del </w:t>
+      </w:r>
+      <w:proofErr w:type="spellStart"/>
+      <w:r>
+        <w:rPr>
+          <w:rFonts w:ascii="Arial" w:eastAsia="Times New Roman" w:hAnsi="Arial" w:cs="Arial"/>
+          <w:color w:val="273B47"/>
+          <w:sz w:val="20"/>
+          <w:szCs w:val="20"/>
+          <w:lang w:val="es-MX" w:eastAsia="es-MX"/>
+        </w:rPr>
+        <w:t>Switch</w:t>
+      </w:r>
+      <w:proofErr w:type="spellEnd"/>
+      <w:r>
+        <w:rPr>
+          <w:rFonts w:ascii="Arial" w:eastAsia="Times New Roman" w:hAnsi="Arial" w:cs="Arial"/>
+          <w:color w:val="273B47"/>
+          <w:sz w:val="20"/>
+          <w:szCs w:val="20"/>
+          <w:lang w:val="es-MX" w:eastAsia="es-MX"/>
+        </w:rPr>
+        <w:t xml:space="preserve"> para que sea el caso por default.</w:t>
+      </w:r>
+    </w:p>
+    <w:p>
+      <w:pPr>
+        <w:shd w:val="clear" w:color="auto" w:fill="FFFFFF"/>
+        <w:spacing w:before="113" w:after="113" w:line="240" w:lineRule="auto"/>
+        <w:rPr>
+          <w:rFonts w:ascii="Arial" w:eastAsia="Times New Roman" w:hAnsi="Arial" w:cs="Arial"/>
+          <w:color w:val="273B47"/>
+          <w:sz w:val="20"/>
+          <w:szCs w:val="20"/>
+          <w:lang w:val="es-MX" w:eastAsia="es-MX"/>
+        </w:rPr>
+      </w:pPr>
+      <w:proofErr w:type="spellStart"/>
+      <w:r>
+        <w:rPr>
+          <w:rFonts w:ascii="Arial" w:eastAsia="Times New Roman" w:hAnsi="Arial" w:cs="Arial"/>
+          <w:color w:val="273B47"/>
+          <w:sz w:val="20"/>
+          <w:szCs w:val="20"/>
+          <w:lang w:val="es-MX" w:eastAsia="es-MX"/>
+        </w:rPr>
+        <w:t>Fragment</w:t>
+      </w:r>
+      <w:proofErr w:type="spellEnd"/>
+      <w:r>
+        <w:rPr>
+          <w:rFonts w:ascii="Arial" w:eastAsia="Times New Roman" w:hAnsi="Arial" w:cs="Arial"/>
+          <w:color w:val="273B47"/>
+          <w:sz w:val="20"/>
+          <w:szCs w:val="20"/>
+          <w:lang w:val="es-MX" w:eastAsia="es-MX"/>
+        </w:rPr>
+        <w:t xml:space="preserve"> nos permite no añadir elementos extra al DOM, podemos utilizar </w:t>
+      </w:r>
+      <w:proofErr w:type="spellStart"/>
+      <w:r>
+        <w:rPr>
+          <w:rFonts w:ascii="Arial" w:eastAsia="Times New Roman" w:hAnsi="Arial" w:cs="Arial"/>
+          <w:color w:val="273B47"/>
+          <w:sz w:val="20"/>
+          <w:szCs w:val="20"/>
+          <w:lang w:val="es-MX" w:eastAsia="es-MX"/>
+        </w:rPr>
+        <w:t>Fragment</w:t>
+      </w:r>
+      <w:proofErr w:type="spellEnd"/>
+      <w:r>
+        <w:rPr>
+          <w:rFonts w:ascii="Arial" w:eastAsia="Times New Roman" w:hAnsi="Arial" w:cs="Arial"/>
+          <w:color w:val="273B47"/>
+          <w:sz w:val="20"/>
+          <w:szCs w:val="20"/>
+          <w:lang w:val="es-MX" w:eastAsia="es-MX"/>
+        </w:rPr>
+        <w:t xml:space="preserve"> de 2 maneras:</w:t>
+      </w:r>
+    </w:p>
+    <w:p>
+      <w:pPr>
+        <w:numPr>
+          <w:ilvl w:val="0"/>
+          <w:numId w:val="21"/>
+        </w:numPr>
+        <w:shd w:val="clear" w:color="auto" w:fill="FFFFFF"/>
+        <w:spacing w:before="0" w:after="0" w:line="240" w:lineRule="auto"/>
+        <w:ind w:left="113" w:right="113"/>
+        <w:rPr>
+          <w:rFonts w:ascii="Arial" w:eastAsia="Times New Roman" w:hAnsi="Arial" w:cs="Arial"/>
+          <w:color w:val="273B47"/>
+          <w:sz w:val="20"/>
+          <w:szCs w:val="20"/>
+          <w:lang w:val="es-MX" w:eastAsia="es-MX"/>
+        </w:rPr>
+      </w:pPr>
+      <w:r>
+        <w:rPr>
+          <w:rFonts w:ascii="Arial" w:eastAsia="Times New Roman" w:hAnsi="Arial" w:cs="Arial"/>
+          <w:color w:val="273B47"/>
+          <w:sz w:val="20"/>
+          <w:szCs w:val="20"/>
+          <w:lang w:val="es-MX" w:eastAsia="es-MX"/>
+        </w:rPr>
+        <w:t>Añadiendo el componente </w:t>
+      </w:r>
+      <w:proofErr w:type="gramStart"/>
+      <w:r>
+        <w:rPr>
+          <w:rFonts w:ascii="Arial" w:eastAsia="Times New Roman" w:hAnsi="Arial" w:cs="Arial"/>
+          <w:color w:val="273B47"/>
+          <w:sz w:val="20"/>
+          <w:szCs w:val="20"/>
+          <w:lang w:val="es-MX" w:eastAsia="es-MX"/>
+        </w:rPr>
+        <w:t>o .</w:t>
+      </w:r>
+      <w:proofErr w:type="gramEnd"/>
+    </w:p>
+    <w:p>
+      <w:pPr>
+        <w:numPr>
+          <w:ilvl w:val="0"/>
+          <w:numId w:val="21"/>
+        </w:numPr>
+        <w:shd w:val="clear" w:color="auto" w:fill="FFFFFF"/>
+        <w:spacing w:before="0" w:after="0" w:line="240" w:lineRule="auto"/>
+        <w:ind w:left="113" w:right="113"/>
+        <w:rPr>
+          <w:rFonts w:ascii="Arial" w:eastAsia="Times New Roman" w:hAnsi="Arial" w:cs="Arial"/>
+          <w:color w:val="273B47"/>
+          <w:sz w:val="20"/>
+          <w:szCs w:val="20"/>
+          <w:lang w:val="es-MX" w:eastAsia="es-MX"/>
+        </w:rPr>
+      </w:pPr>
+      <w:r>
+        <w:rPr>
+          <w:rFonts w:ascii="Arial" w:eastAsia="Times New Roman" w:hAnsi="Arial" w:cs="Arial"/>
+          <w:color w:val="273B47"/>
+          <w:sz w:val="20"/>
+          <w:szCs w:val="20"/>
+          <w:lang w:val="es-MX" w:eastAsia="es-MX"/>
+        </w:rPr>
+        <w:t>O implemente encapsulando nuestros elementos dentro de </w:t>
+      </w:r>
+      <w:r>
+        <w:rPr>
+          <w:rFonts w:ascii="Courier New" w:eastAsia="Times New Roman" w:hAnsi="Courier New" w:cs="Courier New"/>
+          <w:color w:val="273B47"/>
+          <w:sz w:val="20"/>
+          <w:szCs w:val="20"/>
+          <w:lang w:val="es-MX" w:eastAsia="es-MX"/>
+        </w:rPr>
+        <w:t>&lt;&gt;</w:t>
+      </w:r>
+      <w:r>
+        <w:rPr>
+          <w:rFonts w:ascii="Arial" w:eastAsia="Times New Roman" w:hAnsi="Arial" w:cs="Arial"/>
+          <w:color w:val="273B47"/>
+          <w:sz w:val="20"/>
+          <w:szCs w:val="20"/>
+          <w:lang w:val="es-MX" w:eastAsia="es-MX"/>
+        </w:rPr>
+        <w:t>.</w:t>
+      </w:r>
+    </w:p>
+    <w:p>
+      <w:pPr>
+        <w:shd w:val="clear" w:color="auto" w:fill="FFFFFF"/>
+        <w:spacing w:before="0" w:after="0" w:line="240" w:lineRule="auto"/>
+        <w:rPr>
+          <w:rFonts w:ascii="Arial" w:eastAsia="Times New Roman" w:hAnsi="Arial" w:cs="Arial"/>
+          <w:color w:val="4A4A4A"/>
+          <w:sz w:val="20"/>
+          <w:szCs w:val="20"/>
+          <w:lang w:val="es-MX" w:eastAsia="es-MX"/>
         </w:rPr>
       </w:pPr>
     </w:p>
@@ -6780,9 +7955,9 @@
     </w:lvl>
   </w:abstractNum>
   <w:abstractNum w:abstractNumId="10">
-    <w:nsid w:val="18872BB8"/>
+    <w:nsid w:val="05CC2594"/>
     <w:multiLevelType w:val="multilevel"/>
-    <w:tmpl w:val="D97028C0"/>
+    <w:tmpl w:val="A0F44C5A"/>
     <w:lvl w:ilvl="0">
       <w:start w:val="1"/>
       <w:numFmt w:val="bullet"/>
@@ -6929,6 +8104,155 @@
     </w:lvl>
   </w:abstractNum>
   <w:abstractNum w:abstractNumId="11">
+    <w:nsid w:val="18872BB8"/>
+    <w:multiLevelType w:val="multilevel"/>
+    <w:tmpl w:val="D97028C0"/>
+    <w:lvl w:ilvl="0">
+      <w:start w:val="1"/>
+      <w:numFmt w:val="bullet"/>
+      <w:lvlText w:val=""/>
+      <w:lvlJc w:val="left"/>
+      <w:pPr>
+        <w:tabs>
+          <w:tab w:val="num" w:pos="720"/>
+        </w:tabs>
+        <w:ind w:left="720" w:hanging="360"/>
+      </w:pPr>
+      <w:rPr>
+        <w:rFonts w:ascii="Symbol" w:hAnsi="Symbol" w:hint="default"/>
+        <w:sz w:val="20"/>
+      </w:rPr>
+    </w:lvl>
+    <w:lvl w:ilvl="1" w:tentative="1">
+      <w:start w:val="1"/>
+      <w:numFmt w:val="bullet"/>
+      <w:lvlText w:val="o"/>
+      <w:lvlJc w:val="left"/>
+      <w:pPr>
+        <w:tabs>
+          <w:tab w:val="num" w:pos="1440"/>
+        </w:tabs>
+        <w:ind w:left="1440" w:hanging="360"/>
+      </w:pPr>
+      <w:rPr>
+        <w:rFonts w:ascii="Courier New" w:hAnsi="Courier New" w:hint="default"/>
+        <w:sz w:val="20"/>
+      </w:rPr>
+    </w:lvl>
+    <w:lvl w:ilvl="2" w:tentative="1">
+      <w:start w:val="1"/>
+      <w:numFmt w:val="bullet"/>
+      <w:lvlText w:val=""/>
+      <w:lvlJc w:val="left"/>
+      <w:pPr>
+        <w:tabs>
+          <w:tab w:val="num" w:pos="2160"/>
+        </w:tabs>
+        <w:ind w:left="2160" w:hanging="360"/>
+      </w:pPr>
+      <w:rPr>
+        <w:rFonts w:ascii="Wingdings" w:hAnsi="Wingdings" w:hint="default"/>
+        <w:sz w:val="20"/>
+      </w:rPr>
+    </w:lvl>
+    <w:lvl w:ilvl="3" w:tentative="1">
+      <w:start w:val="1"/>
+      <w:numFmt w:val="bullet"/>
+      <w:lvlText w:val=""/>
+      <w:lvlJc w:val="left"/>
+      <w:pPr>
+        <w:tabs>
+          <w:tab w:val="num" w:pos="2880"/>
+        </w:tabs>
+        <w:ind w:left="2880" w:hanging="360"/>
+      </w:pPr>
+      <w:rPr>
+        <w:rFonts w:ascii="Wingdings" w:hAnsi="Wingdings" w:hint="default"/>
+        <w:sz w:val="20"/>
+      </w:rPr>
+    </w:lvl>
+    <w:lvl w:ilvl="4" w:tentative="1">
+      <w:start w:val="1"/>
+      <w:numFmt w:val="bullet"/>
+      <w:lvlText w:val=""/>
+      <w:lvlJc w:val="left"/>
+      <w:pPr>
+        <w:tabs>
+          <w:tab w:val="num" w:pos="3600"/>
+        </w:tabs>
+        <w:ind w:left="3600" w:hanging="360"/>
+      </w:pPr>
+      <w:rPr>
+        <w:rFonts w:ascii="Wingdings" w:hAnsi="Wingdings" w:hint="default"/>
+        <w:sz w:val="20"/>
+      </w:rPr>
+    </w:lvl>
+    <w:lvl w:ilvl="5" w:tentative="1">
+      <w:start w:val="1"/>
+      <w:numFmt w:val="bullet"/>
+      <w:lvlText w:val=""/>
+      <w:lvlJc w:val="left"/>
+      <w:pPr>
+        <w:tabs>
+          <w:tab w:val="num" w:pos="4320"/>
+        </w:tabs>
+        <w:ind w:left="4320" w:hanging="360"/>
+      </w:pPr>
+      <w:rPr>
+        <w:rFonts w:ascii="Wingdings" w:hAnsi="Wingdings" w:hint="default"/>
+        <w:sz w:val="20"/>
+      </w:rPr>
+    </w:lvl>
+    <w:lvl w:ilvl="6" w:tentative="1">
+      <w:start w:val="1"/>
+      <w:numFmt w:val="bullet"/>
+      <w:lvlText w:val=""/>
+      <w:lvlJc w:val="left"/>
+      <w:pPr>
+        <w:tabs>
+          <w:tab w:val="num" w:pos="5040"/>
+        </w:tabs>
+        <w:ind w:left="5040" w:hanging="360"/>
+      </w:pPr>
+      <w:rPr>
+        <w:rFonts w:ascii="Wingdings" w:hAnsi="Wingdings" w:hint="default"/>
+        <w:sz w:val="20"/>
+      </w:rPr>
+    </w:lvl>
+    <w:lvl w:ilvl="7" w:tentative="1">
+      <w:start w:val="1"/>
+      <w:numFmt w:val="bullet"/>
+      <w:lvlText w:val=""/>
+      <w:lvlJc w:val="left"/>
+      <w:pPr>
+        <w:tabs>
+          <w:tab w:val="num" w:pos="5760"/>
+        </w:tabs>
+        <w:ind w:left="5760" w:hanging="360"/>
+      </w:pPr>
+      <w:rPr>
+        <w:rFonts w:ascii="Wingdings" w:hAnsi="Wingdings" w:hint="default"/>
+        <w:sz w:val="20"/>
+      </w:rPr>
+    </w:lvl>
+    <w:lvl w:ilvl="8" w:tentative="1">
+      <w:start w:val="1"/>
+      <w:numFmt w:val="bullet"/>
+      <w:lvlText w:val=""/>
+      <w:lvlJc w:val="left"/>
+      <w:pPr>
+        <w:tabs>
+          <w:tab w:val="num" w:pos="6480"/>
+        </w:tabs>
+        <w:ind w:left="6480" w:hanging="360"/>
+      </w:pPr>
+      <w:rPr>
+        <w:rFonts w:ascii="Wingdings" w:hAnsi="Wingdings" w:hint="default"/>
+        <w:sz w:val="20"/>
+      </w:rPr>
+    </w:lvl>
+  </w:abstractNum>
+  <w:abstractNum w:abstractNumId="12">
     <w:nsid w:val="1DF9086C"/>
     <w:multiLevelType w:val="hybridMultilevel"/>
     <w:tmpl w:val="7152D5E8"/>
@@ -7014,7 +8338,7 @@
       </w:pPr>
     </w:lvl>
   </w:abstractNum>
-  <w:abstractNum w:abstractNumId="12">
+  <w:abstractNum w:abstractNumId="13">
     <w:nsid w:val="243E04FD"/>
     <w:multiLevelType w:val="multilevel"/>
     <w:tmpl w:val="0409001F"/>
@@ -7100,7 +8424,120 @@
       </w:pPr>
     </w:lvl>
   </w:abstractNum>
-  <w:abstractNum w:abstractNumId="13">
+  <w:abstractNum w:abstractNumId="14">
+    <w:nsid w:val="317B75BA"/>
+    <w:multiLevelType w:val="multilevel"/>
+    <w:tmpl w:val="51301158"/>
+    <w:lvl w:ilvl="0">
+      <w:start w:val="1"/>
+      <w:numFmt w:val="decimal"/>
+      <w:lvlText w:val="%1."/>
+      <w:lvlJc w:val="left"/>
+      <w:pPr>
+        <w:tabs>
+          <w:tab w:val="num" w:pos="720"/>
+        </w:tabs>
+        <w:ind w:left="720" w:hanging="360"/>
+      </w:pPr>
+    </w:lvl>
+    <w:lvl w:ilvl="1" w:tentative="1">
+      <w:start w:val="1"/>
+      <w:numFmt w:val="decimal"/>
+      <w:lvlText w:val="%2."/>
+      <w:lvlJc w:val="left"/>
+      <w:pPr>
+        <w:tabs>
+          <w:tab w:val="num" w:pos="1440"/>
+        </w:tabs>
+        <w:ind w:left="1440" w:hanging="360"/>
+      </w:pPr>
+    </w:lvl>
+    <w:lvl w:ilvl="2" w:tentative="1">
+      <w:start w:val="1"/>
+      <w:numFmt w:val="decimal"/>
+      <w:lvlText w:val="%3."/>
+      <w:lvlJc w:val="left"/>
+      <w:pPr>
+        <w:tabs>
+          <w:tab w:val="num" w:pos="2160"/>
+        </w:tabs>
+        <w:ind w:left="2160" w:hanging="360"/>
+      </w:pPr>
+    </w:lvl>
+    <w:lvl w:ilvl="3" w:tentative="1">
+      <w:start w:val="1"/>
+      <w:numFmt w:val="decimal"/>
+      <w:lvlText w:val="%4."/>
+      <w:lvlJc w:val="left"/>
+      <w:pPr>
+        <w:tabs>
+          <w:tab w:val="num" w:pos="2880"/>
+        </w:tabs>
+        <w:ind w:left="2880" w:hanging="360"/>
+      </w:pPr>
+    </w:lvl>
+    <w:lvl w:ilvl="4" w:tentative="1">
+      <w:start w:val="1"/>
+      <w:numFmt w:val="decimal"/>
+      <w:lvlText w:val="%5."/>
+      <w:lvlJc w:val="left"/>
+      <w:pPr>
+        <w:tabs>
+          <w:tab w:val="num" w:pos="3600"/>
+        </w:tabs>
+        <w:ind w:left="3600" w:hanging="360"/>
+      </w:pPr>
+    </w:lvl>
+    <w:lvl w:ilvl="5" w:tentative="1">
+      <w:start w:val="1"/>
+      <w:numFmt w:val="decimal"/>
+      <w:lvlText w:val="%6."/>
+      <w:lvlJc w:val="left"/>
+      <w:pPr>
+        <w:tabs>
+          <w:tab w:val="num" w:pos="4320"/>
+        </w:tabs>
+        <w:ind w:left="4320" w:hanging="360"/>
+      </w:pPr>
+    </w:lvl>
+    <w:lvl w:ilvl="6" w:tentative="1">
+      <w:start w:val="1"/>
+      <w:numFmt w:val="decimal"/>
+      <w:lvlText w:val="%7."/>
+      <w:lvlJc w:val="left"/>
+      <w:pPr>
+        <w:tabs>
+          <w:tab w:val="num" w:pos="5040"/>
+        </w:tabs>
+        <w:ind w:left="5040" w:hanging="360"/>
+      </w:pPr>
+    </w:lvl>
+    <w:lvl w:ilvl="7" w:tentative="1">
+      <w:start w:val="1"/>
+      <w:numFmt w:val="decimal"/>
+      <w:lvlText w:val="%8."/>
+      <w:lvlJc w:val="left"/>
+      <w:pPr>
+        <w:tabs>
+          <w:tab w:val="num" w:pos="5760"/>
+        </w:tabs>
+        <w:ind w:left="5760" w:hanging="360"/>
+      </w:pPr>
+    </w:lvl>
+    <w:lvl w:ilvl="8" w:tentative="1">
+      <w:start w:val="1"/>
+      <w:numFmt w:val="decimal"/>
+      <w:lvlText w:val="%9."/>
+      <w:lvlJc w:val="left"/>
+      <w:pPr>
+        <w:tabs>
+          <w:tab w:val="num" w:pos="6480"/>
+        </w:tabs>
+        <w:ind w:left="6480" w:hanging="360"/>
+      </w:pPr>
+    </w:lvl>
+  </w:abstractNum>
+  <w:abstractNum w:abstractNumId="15">
     <w:nsid w:val="548B32C0"/>
     <w:multiLevelType w:val="hybridMultilevel"/>
     <w:tmpl w:val="535A2616"/>
@@ -7186,7 +8623,7 @@
       </w:pPr>
     </w:lvl>
   </w:abstractNum>
-  <w:abstractNum w:abstractNumId="14">
+  <w:abstractNum w:abstractNumId="16">
     <w:nsid w:val="549B76E6"/>
     <w:multiLevelType w:val="hybridMultilevel"/>
     <w:tmpl w:val="1D409D14"/>
@@ -7275,7 +8712,7 @@
       </w:pPr>
     </w:lvl>
   </w:abstractNum>
-  <w:abstractNum w:abstractNumId="15">
+  <w:abstractNum w:abstractNumId="17">
     <w:nsid w:val="735D1288"/>
     <w:multiLevelType w:val="multilevel"/>
     <w:tmpl w:val="0409001D"/>
@@ -7361,7 +8798,7 @@
       </w:pPr>
     </w:lvl>
   </w:abstractNum>
-  <w:abstractNum w:abstractNumId="16">
+  <w:abstractNum w:abstractNumId="18">
     <w:nsid w:val="76421687"/>
     <w:multiLevelType w:val="multilevel"/>
     <w:tmpl w:val="0409001D"/>
@@ -7447,7 +8884,7 @@
       </w:pPr>
     </w:lvl>
   </w:abstractNum>
-  <w:abstractNum w:abstractNumId="17">
+  <w:abstractNum w:abstractNumId="19">
     <w:nsid w:val="7A2C3EB3"/>
     <w:multiLevelType w:val="multilevel"/>
     <w:tmpl w:val="84B46318"/>
@@ -7534,7 +8971,7 @@
       </w:pPr>
     </w:lvl>
   </w:abstractNum>
-  <w:abstractNum w:abstractNumId="18">
+  <w:abstractNum w:abstractNumId="20">
     <w:nsid w:val="7F3A1AB1"/>
     <w:multiLevelType w:val="multilevel"/>
     <w:tmpl w:val="04090023"/>
@@ -7622,28 +9059,28 @@
     </w:lvl>
   </w:abstractNum>
   <w:num w:numId="1">
-    <w:abstractNumId w:val="14"/>
+    <w:abstractNumId w:val="16"/>
   </w:num>
   <w:num w:numId="2">
-    <w:abstractNumId w:val="11"/>
+    <w:abstractNumId w:val="12"/>
   </w:num>
   <w:num w:numId="3">
+    <w:abstractNumId w:val="15"/>
+  </w:num>
+  <w:num w:numId="4">
     <w:abstractNumId w:val="13"/>
   </w:num>
-  <w:num w:numId="4">
-    <w:abstractNumId w:val="12"/>
-  </w:num>
   <w:num w:numId="5">
-    <w:abstractNumId w:val="16"/>
+    <w:abstractNumId w:val="18"/>
   </w:num>
   <w:num w:numId="6">
+    <w:abstractNumId w:val="19"/>
+  </w:num>
+  <w:num w:numId="7">
     <w:abstractNumId w:val="17"/>
   </w:num>
-  <w:num w:numId="7">
-    <w:abstractNumId w:val="15"/>
-  </w:num>
   <w:num w:numId="8">
-    <w:abstractNumId w:val="18"/>
+    <w:abstractNumId w:val="20"/>
   </w:num>
   <w:num w:numId="9">
     <w:abstractNumId w:val="9"/>
@@ -7676,7 +9113,13 @@
     <w:abstractNumId w:val="0"/>
   </w:num>
   <w:num w:numId="19">
+    <w:abstractNumId w:val="11"/>
+  </w:num>
+  <w:num w:numId="20">
     <w:abstractNumId w:val="10"/>
+  </w:num>
+  <w:num w:numId="21">
+    <w:abstractNumId w:val="14"/>
   </w:num>
 </w:numbering>
 </file>
@@ -9276,8 +10719,8 @@
     <w:compatSetting w:name="differentiateMultirowTableHeaders" w:uri="http://schemas.microsoft.com/office/word" w:val="1"/>
   </w:compat>
   <w:rsids>
-    <w:rsidRoot w:val="00FB60D8"/>
-    <w:rsid w:val="00FB60D8"/>
+    <w:rsidRoot w:val="0019434C"/>
+    <w:rsid w:val="0019434C"/>
   </w:rsids>
   <m:mathPr>
     <m:mathFont m:val="Cambria Math"/>
@@ -11267,7 +12710,7 @@
 </file>
 
 <file path=customXml/itemProps4.xml><?xml version="1.0" encoding="utf-8"?>
-<ds:datastoreItem xmlns:ds="http://schemas.openxmlformats.org/officeDocument/2006/customXml" ds:itemID="{5213B4CE-DD5D-4C74-8225-F8DFDE1BF842}">
+<ds:datastoreItem xmlns:ds="http://schemas.openxmlformats.org/officeDocument/2006/customXml" ds:itemID="{25F0E7DE-7ADB-4C28-8F06-4409E2901E4E}">
   <ds:schemaRefs>
     <ds:schemaRef ds:uri="http://schemas.openxmlformats.org/officeDocument/2006/bibliography"/>
   </ds:schemaRefs>

</xml_diff>

<commit_message>
Componente: Layout, Manejando enlaces y confiiguraciones
</commit_message>
<xml_diff>
--- a/ReactRouterAndRedux/CursoReactRouterYRedux.docx
+++ b/ReactRouterAndRedux/CursoReactRouterYRedux.docx
@@ -7384,8 +7384,6 @@
       <w:r>
         <w:t>Container: 404 Not Found</w:t>
       </w:r>
-      <w:bookmarkStart w:id="1" w:name="_GoBack"/>
-      <w:bookmarkEnd w:id="1"/>
     </w:p>
     <w:p>
       <w:pPr>
@@ -7647,8 +7645,626 @@
         </w:rPr>
       </w:pPr>
     </w:p>
+    <w:p>
+      <w:pPr>
+        <w:shd w:val="clear" w:color="auto" w:fill="FFFFFF"/>
+        <w:spacing w:before="0" w:after="0" w:line="240" w:lineRule="auto"/>
+        <w:rPr>
+          <w:rFonts w:ascii="Arial" w:eastAsia="Times New Roman" w:hAnsi="Arial" w:cs="Arial"/>
+          <w:color w:val="4A4A4A"/>
+          <w:sz w:val="20"/>
+          <w:szCs w:val="20"/>
+          <w:lang w:val="es-MX" w:eastAsia="es-MX"/>
+        </w:rPr>
+      </w:pPr>
+    </w:p>
+    <w:p>
+      <w:pPr>
+        <w:pStyle w:val="Ttulo1"/>
+      </w:pPr>
+      <w:r>
+        <w:t>Componente: Layout</w:t>
+      </w:r>
+    </w:p>
+    <w:p>
+      <w:pPr>
+        <w:shd w:val="clear" w:color="auto" w:fill="FFFFFF"/>
+        <w:spacing w:before="0" w:after="0" w:line="240" w:lineRule="auto"/>
+        <w:jc w:val="center"/>
+        <w:rPr>
+          <w:rFonts w:ascii="Arial" w:eastAsia="Times New Roman" w:hAnsi="Arial" w:cs="Arial"/>
+          <w:color w:val="4A4A4A"/>
+          <w:sz w:val="20"/>
+          <w:szCs w:val="20"/>
+          <w:lang w:val="es-MX" w:eastAsia="es-MX"/>
+        </w:rPr>
+      </w:pPr>
+      <w:r>
+        <w:rPr>
+          <w:rFonts w:ascii="Arial" w:eastAsia="Times New Roman" w:hAnsi="Arial" w:cs="Arial"/>
+          <w:color w:val="4A4A4A"/>
+          <w:sz w:val="20"/>
+          <w:szCs w:val="20"/>
+          <w:lang w:val="es-MX" w:eastAsia="es-MX"/>
+        </w:rPr>
+        <w:drawing>
+          <wp:inline distT="0" distB="0" distL="0" distR="0" wp14:anchorId="115F18F0" wp14:editId="5906B740">
+            <wp:extent cx="3156857" cy="2958460"/>
+            <wp:effectExtent l="0" t="0" r="5715" b="0"/>
+            <wp:docPr id="1" name="Imagen 1"/>
+            <wp:cNvGraphicFramePr>
+              <a:graphicFrameLocks xmlns:a="http://schemas.openxmlformats.org/drawingml/2006/main" noChangeAspect="1"/>
+            </wp:cNvGraphicFramePr>
+            <a:graphic xmlns:a="http://schemas.openxmlformats.org/drawingml/2006/main">
+              <a:graphicData uri="http://schemas.openxmlformats.org/drawingml/2006/picture">
+                <pic:pic xmlns:pic="http://schemas.openxmlformats.org/drawingml/2006/picture">
+                  <pic:nvPicPr>
+                    <pic:cNvPr id="1" name=""/>
+                    <pic:cNvPicPr/>
+                  </pic:nvPicPr>
+                  <pic:blipFill>
+                    <a:blip r:embed="rId12"/>
+                    <a:stretch>
+                      <a:fillRect/>
+                    </a:stretch>
+                  </pic:blipFill>
+                  <pic:spPr>
+                    <a:xfrm>
+                      <a:off x="0" y="0"/>
+                      <a:ext cx="3168736" cy="2969592"/>
+                    </a:xfrm>
+                    <a:prstGeom prst="rect">
+                      <a:avLst/>
+                    </a:prstGeom>
+                  </pic:spPr>
+                </pic:pic>
+              </a:graphicData>
+            </a:graphic>
+          </wp:inline>
+        </w:drawing>
+      </w:r>
+    </w:p>
+    <w:p>
+      <w:pPr>
+        <w:shd w:val="clear" w:color="auto" w:fill="FFFFFF"/>
+        <w:spacing w:before="0" w:after="0" w:line="240" w:lineRule="auto"/>
+        <w:jc w:val="center"/>
+        <w:rPr>
+          <w:rFonts w:ascii="Arial" w:eastAsia="Times New Roman" w:hAnsi="Arial" w:cs="Arial"/>
+          <w:color w:val="4A4A4A"/>
+          <w:sz w:val="20"/>
+          <w:szCs w:val="20"/>
+          <w:lang w:val="es-MX" w:eastAsia="es-MX"/>
+        </w:rPr>
+      </w:pPr>
+    </w:p>
+    <w:p>
+      <w:pPr>
+        <w:pStyle w:val="Ttulo1"/>
+      </w:pPr>
+      <w:r>
+        <w:lastRenderedPageBreak/>
+        <w:t>Manejando enlaces y configuraciones</w:t>
+      </w:r>
+      <w:r>
+        <w:tab/>
+      </w:r>
+    </w:p>
+    <w:p>
+      <w:pPr>
+        <w:shd w:val="clear" w:color="auto" w:fill="FFFFFF"/>
+        <w:spacing w:before="0" w:after="0" w:line="240" w:lineRule="auto"/>
+        <w:jc w:val="center"/>
+        <w:rPr>
+          <w:rFonts w:ascii="Arial" w:eastAsia="Times New Roman" w:hAnsi="Arial" w:cs="Arial"/>
+          <w:color w:val="4A4A4A"/>
+          <w:sz w:val="20"/>
+          <w:szCs w:val="20"/>
+          <w:lang w:val="es-MX" w:eastAsia="es-MX"/>
+        </w:rPr>
+      </w:pPr>
+    </w:p>
+    <w:p>
+      <w:pPr>
+        <w:spacing w:before="0" w:after="0" w:line="240" w:lineRule="auto"/>
+        <w:jc w:val="both"/>
+        <w:rPr>
+          <w:rFonts w:ascii="Arial" w:eastAsia="Times New Roman" w:hAnsi="Arial" w:cs="Arial"/>
+          <w:color w:val="273B47"/>
+          <w:sz w:val="20"/>
+          <w:szCs w:val="20"/>
+          <w:lang w:val="es-MX" w:eastAsia="es-MX"/>
+        </w:rPr>
+      </w:pPr>
+      <w:r>
+        <w:rPr>
+          <w:rFonts w:ascii="Arial" w:eastAsia="Times New Roman" w:hAnsi="Arial" w:cs="Arial"/>
+          <w:color w:val="273B47"/>
+          <w:sz w:val="20"/>
+          <w:szCs w:val="20"/>
+          <w:lang w:val="es-MX" w:eastAsia="es-MX"/>
+        </w:rPr>
+        <w:t xml:space="preserve">El componente es similar a un elemento ya que nos permite navegar dentro de la aplicación, pero sin la necesidad de tener que recargar la página. Para indicarle el destino a simplemente debemos pasarle la </w:t>
+      </w:r>
+      <w:proofErr w:type="spellStart"/>
+      <w:r>
+        <w:rPr>
+          <w:rFonts w:ascii="Arial" w:eastAsia="Times New Roman" w:hAnsi="Arial" w:cs="Arial"/>
+          <w:color w:val="273B47"/>
+          <w:sz w:val="20"/>
+          <w:szCs w:val="20"/>
+          <w:lang w:val="es-MX" w:eastAsia="es-MX"/>
+        </w:rPr>
+        <w:t>prop</w:t>
+      </w:r>
+      <w:proofErr w:type="spellEnd"/>
+      <w:r>
+        <w:rPr>
+          <w:rFonts w:ascii="Arial" w:eastAsia="Times New Roman" w:hAnsi="Arial" w:cs="Arial"/>
+          <w:color w:val="273B47"/>
+          <w:sz w:val="20"/>
+          <w:szCs w:val="20"/>
+          <w:lang w:val="es-MX" w:eastAsia="es-MX"/>
+        </w:rPr>
+        <w:t> </w:t>
+      </w:r>
+      <w:proofErr w:type="spellStart"/>
+      <w:r>
+        <w:rPr>
+          <w:rFonts w:ascii="Courier New" w:eastAsia="Times New Roman" w:hAnsi="Courier New" w:cs="Courier New"/>
+          <w:color w:val="273B47"/>
+          <w:sz w:val="20"/>
+          <w:szCs w:val="20"/>
+          <w:lang w:val="es-MX" w:eastAsia="es-MX"/>
+        </w:rPr>
+        <w:t>to</w:t>
+      </w:r>
+      <w:proofErr w:type="spellEnd"/>
+      <w:r>
+        <w:rPr>
+          <w:rFonts w:ascii="Courier New" w:eastAsia="Times New Roman" w:hAnsi="Courier New" w:cs="Courier New"/>
+          <w:color w:val="273B47"/>
+          <w:sz w:val="20"/>
+          <w:szCs w:val="20"/>
+          <w:lang w:val="es-MX" w:eastAsia="es-MX"/>
+        </w:rPr>
+        <w:t>='/mi-enlace'</w:t>
+      </w:r>
+      <w:r>
+        <w:rPr>
+          <w:rFonts w:ascii="Arial" w:eastAsia="Times New Roman" w:hAnsi="Arial" w:cs="Arial"/>
+          <w:color w:val="273B47"/>
+          <w:sz w:val="20"/>
+          <w:szCs w:val="20"/>
+          <w:lang w:val="es-MX" w:eastAsia="es-MX"/>
+        </w:rPr>
+        <w:t>.</w:t>
+      </w:r>
+    </w:p>
+    <w:p>
+      <w:pPr>
+        <w:shd w:val="clear" w:color="auto" w:fill="FFFFFF"/>
+        <w:spacing w:before="0" w:after="0" w:line="240" w:lineRule="auto"/>
+        <w:jc w:val="center"/>
+        <w:rPr>
+          <w:rFonts w:ascii="Arial" w:eastAsia="Times New Roman" w:hAnsi="Arial" w:cs="Arial"/>
+          <w:color w:val="4A4A4A"/>
+          <w:sz w:val="20"/>
+          <w:szCs w:val="20"/>
+          <w:lang w:val="es-MX" w:eastAsia="es-MX"/>
+        </w:rPr>
+      </w:pPr>
+    </w:p>
+    <w:p>
+      <w:pPr>
+        <w:shd w:val="clear" w:color="auto" w:fill="FFFFFF"/>
+        <w:spacing w:before="0" w:after="0" w:line="240" w:lineRule="auto"/>
+        <w:rPr>
+          <w:rFonts w:ascii="Arial" w:eastAsia="Times New Roman" w:hAnsi="Arial" w:cs="Arial"/>
+          <w:color w:val="4A4A4A"/>
+          <w:sz w:val="24"/>
+          <w:szCs w:val="24"/>
+          <w:lang w:val="es-MX" w:eastAsia="es-MX"/>
+        </w:rPr>
+      </w:pPr>
+      <w:r>
+        <w:rPr>
+          <w:rFonts w:ascii="Arial" w:eastAsia="Times New Roman" w:hAnsi="Arial" w:cs="Arial"/>
+          <w:color w:val="4A4A4A"/>
+          <w:sz w:val="24"/>
+          <w:szCs w:val="24"/>
+          <w:lang w:val="es-MX" w:eastAsia="es-MX"/>
+        </w:rPr>
+        <w:t xml:space="preserve">También es bueno porque no tiene limitaciones para darle parámetros, bueno para el SEO </w:t>
+      </w:r>
+      <w:r>
+        <w:rPr>
+          <w:rFonts w:ascii="Segoe UI Symbol" w:eastAsia="Times New Roman" w:hAnsi="Segoe UI Symbol" w:cs="Segoe UI Symbol"/>
+          <w:color w:val="4A4A4A"/>
+          <w:sz w:val="24"/>
+          <w:szCs w:val="24"/>
+          <w:lang w:val="es-MX" w:eastAsia="es-MX"/>
+        </w:rPr>
+        <w:t>😄</w:t>
+      </w:r>
+    </w:p>
+    <w:p>
+      <w:pPr>
+        <w:shd w:val="clear" w:color="auto" w:fill="333333"/>
+        <w:tabs>
+          <w:tab w:val="left" w:pos="916"/>
+          <w:tab w:val="left" w:pos="1832"/>
+          <w:tab w:val="left" w:pos="2748"/>
+          <w:tab w:val="left" w:pos="3664"/>
+          <w:tab w:val="left" w:pos="4580"/>
+          <w:tab w:val="left" w:pos="5496"/>
+          <w:tab w:val="left" w:pos="6412"/>
+          <w:tab w:val="left" w:pos="7328"/>
+          <w:tab w:val="left" w:pos="8244"/>
+          <w:tab w:val="left" w:pos="9160"/>
+          <w:tab w:val="left" w:pos="10076"/>
+          <w:tab w:val="left" w:pos="10992"/>
+          <w:tab w:val="left" w:pos="11908"/>
+          <w:tab w:val="left" w:pos="12824"/>
+          <w:tab w:val="left" w:pos="13740"/>
+          <w:tab w:val="left" w:pos="14656"/>
+        </w:tabs>
+        <w:spacing w:before="0" w:after="0" w:line="240" w:lineRule="auto"/>
+        <w:rPr>
+          <w:rFonts w:ascii="Courier New" w:eastAsia="Times New Roman" w:hAnsi="Courier New" w:cs="Courier New"/>
+          <w:color w:val="FFFFFF"/>
+          <w:sz w:val="20"/>
+          <w:szCs w:val="20"/>
+          <w:lang w:val="en-US" w:eastAsia="es-MX"/>
+        </w:rPr>
+      </w:pPr>
+      <w:r>
+        <w:rPr>
+          <w:rFonts w:ascii="Courier New" w:eastAsia="Times New Roman" w:hAnsi="Courier New" w:cs="Courier New"/>
+          <w:color w:val="F92672"/>
+          <w:sz w:val="20"/>
+          <w:szCs w:val="20"/>
+          <w:lang w:val="en-US" w:eastAsia="es-MX"/>
+        </w:rPr>
+        <w:t>&lt;Link to=</w:t>
+      </w:r>
+      <w:r>
+        <w:rPr>
+          <w:rFonts w:ascii="Courier New" w:eastAsia="Times New Roman" w:hAnsi="Courier New" w:cs="Courier New"/>
+          <w:color w:val="A6E22E"/>
+          <w:sz w:val="20"/>
+          <w:szCs w:val="20"/>
+          <w:lang w:val="en-US" w:eastAsia="es-MX"/>
+        </w:rPr>
+        <w:t>"/"</w:t>
+      </w:r>
+      <w:r>
+        <w:rPr>
+          <w:rFonts w:ascii="Courier New" w:eastAsia="Times New Roman" w:hAnsi="Courier New" w:cs="Courier New"/>
+          <w:color w:val="F92672"/>
+          <w:sz w:val="20"/>
+          <w:szCs w:val="20"/>
+          <w:lang w:val="en-US" w:eastAsia="es-MX"/>
+        </w:rPr>
+        <w:t xml:space="preserve"> </w:t>
+      </w:r>
+      <w:proofErr w:type="spellStart"/>
+      <w:r>
+        <w:rPr>
+          <w:rFonts w:ascii="Courier New" w:eastAsia="Times New Roman" w:hAnsi="Courier New" w:cs="Courier New"/>
+          <w:color w:val="F92672"/>
+          <w:sz w:val="20"/>
+          <w:szCs w:val="20"/>
+          <w:lang w:val="en-US" w:eastAsia="es-MX"/>
+        </w:rPr>
+        <w:t>rel</w:t>
+      </w:r>
+      <w:proofErr w:type="spellEnd"/>
+      <w:r>
+        <w:rPr>
+          <w:rFonts w:ascii="Courier New" w:eastAsia="Times New Roman" w:hAnsi="Courier New" w:cs="Courier New"/>
+          <w:color w:val="F92672"/>
+          <w:sz w:val="20"/>
+          <w:szCs w:val="20"/>
+          <w:lang w:val="en-US" w:eastAsia="es-MX"/>
+        </w:rPr>
+        <w:t>=</w:t>
+      </w:r>
+      <w:r>
+        <w:rPr>
+          <w:rFonts w:ascii="Courier New" w:eastAsia="Times New Roman" w:hAnsi="Courier New" w:cs="Courier New"/>
+          <w:color w:val="A6E22E"/>
+          <w:sz w:val="20"/>
+          <w:szCs w:val="20"/>
+          <w:lang w:val="en-US" w:eastAsia="es-MX"/>
+        </w:rPr>
+        <w:t>"canonical"</w:t>
+      </w:r>
+      <w:r>
+        <w:rPr>
+          <w:rFonts w:ascii="Courier New" w:eastAsia="Times New Roman" w:hAnsi="Courier New" w:cs="Courier New"/>
+          <w:color w:val="F92672"/>
+          <w:sz w:val="20"/>
+          <w:szCs w:val="20"/>
+          <w:lang w:val="en-US" w:eastAsia="es-MX"/>
+        </w:rPr>
+        <w:t>&gt;</w:t>
+      </w:r>
+    </w:p>
+    <w:p>
+      <w:pPr>
+        <w:shd w:val="clear" w:color="auto" w:fill="333333"/>
+        <w:tabs>
+          <w:tab w:val="left" w:pos="916"/>
+          <w:tab w:val="left" w:pos="1832"/>
+          <w:tab w:val="left" w:pos="2748"/>
+          <w:tab w:val="left" w:pos="3664"/>
+          <w:tab w:val="left" w:pos="4580"/>
+          <w:tab w:val="left" w:pos="5496"/>
+          <w:tab w:val="left" w:pos="6412"/>
+          <w:tab w:val="left" w:pos="7328"/>
+          <w:tab w:val="left" w:pos="8244"/>
+          <w:tab w:val="left" w:pos="9160"/>
+          <w:tab w:val="left" w:pos="10076"/>
+          <w:tab w:val="left" w:pos="10992"/>
+          <w:tab w:val="left" w:pos="11908"/>
+          <w:tab w:val="left" w:pos="12824"/>
+          <w:tab w:val="left" w:pos="13740"/>
+          <w:tab w:val="left" w:pos="14656"/>
+        </w:tabs>
+        <w:spacing w:before="0" w:after="0" w:line="240" w:lineRule="auto"/>
+        <w:rPr>
+          <w:rFonts w:ascii="Courier New" w:eastAsia="Times New Roman" w:hAnsi="Courier New" w:cs="Courier New"/>
+          <w:color w:val="FFFFFF"/>
+          <w:sz w:val="20"/>
+          <w:szCs w:val="20"/>
+          <w:lang w:val="en-US" w:eastAsia="es-MX"/>
+        </w:rPr>
+      </w:pPr>
+      <w:r>
+        <w:rPr>
+          <w:rFonts w:ascii="Courier New" w:eastAsia="Times New Roman" w:hAnsi="Courier New" w:cs="Courier New"/>
+          <w:color w:val="FFFFFF"/>
+          <w:sz w:val="20"/>
+          <w:szCs w:val="20"/>
+          <w:lang w:val="en-US" w:eastAsia="es-MX"/>
+        </w:rPr>
+        <w:t xml:space="preserve">        </w:t>
+      </w:r>
+      <w:r>
+        <w:rPr>
+          <w:rFonts w:ascii="Courier New" w:eastAsia="Times New Roman" w:hAnsi="Courier New" w:cs="Courier New"/>
+          <w:color w:val="F92672"/>
+          <w:sz w:val="20"/>
+          <w:szCs w:val="20"/>
+          <w:lang w:val="en-US" w:eastAsia="es-MX"/>
+        </w:rPr>
+        <w:t>&lt;</w:t>
+      </w:r>
+      <w:proofErr w:type="spellStart"/>
+      <w:r>
+        <w:rPr>
+          <w:rFonts w:ascii="Courier New" w:eastAsia="Times New Roman" w:hAnsi="Courier New" w:cs="Courier New"/>
+          <w:color w:val="F92672"/>
+          <w:sz w:val="20"/>
+          <w:szCs w:val="20"/>
+          <w:lang w:val="en-US" w:eastAsia="es-MX"/>
+        </w:rPr>
+        <w:t>img</w:t>
+      </w:r>
+      <w:proofErr w:type="spellEnd"/>
+      <w:r>
+        <w:rPr>
+          <w:rFonts w:ascii="Courier New" w:eastAsia="Times New Roman" w:hAnsi="Courier New" w:cs="Courier New"/>
+          <w:color w:val="F92672"/>
+          <w:sz w:val="20"/>
+          <w:szCs w:val="20"/>
+          <w:lang w:val="en-US" w:eastAsia="es-MX"/>
+        </w:rPr>
+        <w:t xml:space="preserve"> </w:t>
+      </w:r>
+      <w:proofErr w:type="spellStart"/>
+      <w:r>
+        <w:rPr>
+          <w:rFonts w:ascii="Courier New" w:eastAsia="Times New Roman" w:hAnsi="Courier New" w:cs="Courier New"/>
+          <w:color w:val="F92672"/>
+          <w:sz w:val="20"/>
+          <w:szCs w:val="20"/>
+          <w:lang w:val="en-US" w:eastAsia="es-MX"/>
+        </w:rPr>
+        <w:t>src</w:t>
+      </w:r>
+      <w:proofErr w:type="spellEnd"/>
+      <w:r>
+        <w:rPr>
+          <w:rFonts w:ascii="Courier New" w:eastAsia="Times New Roman" w:hAnsi="Courier New" w:cs="Courier New"/>
+          <w:color w:val="F92672"/>
+          <w:sz w:val="20"/>
+          <w:szCs w:val="20"/>
+          <w:lang w:val="en-US" w:eastAsia="es-MX"/>
+        </w:rPr>
+        <w:t>=</w:t>
+      </w:r>
+      <w:r>
+        <w:rPr>
+          <w:rFonts w:ascii="Courier New" w:eastAsia="Times New Roman" w:hAnsi="Courier New" w:cs="Courier New"/>
+          <w:color w:val="A6E22E"/>
+          <w:sz w:val="20"/>
+          <w:szCs w:val="20"/>
+          <w:lang w:val="en-US" w:eastAsia="es-MX"/>
+        </w:rPr>
+        <w:t>{Logo}</w:t>
+      </w:r>
+      <w:r>
+        <w:rPr>
+          <w:rFonts w:ascii="Courier New" w:eastAsia="Times New Roman" w:hAnsi="Courier New" w:cs="Courier New"/>
+          <w:color w:val="F92672"/>
+          <w:sz w:val="20"/>
+          <w:szCs w:val="20"/>
+          <w:lang w:val="en-US" w:eastAsia="es-MX"/>
+        </w:rPr>
+        <w:t xml:space="preserve"> </w:t>
+      </w:r>
+      <w:proofErr w:type="spellStart"/>
+      <w:r>
+        <w:rPr>
+          <w:rFonts w:ascii="Courier New" w:eastAsia="Times New Roman" w:hAnsi="Courier New" w:cs="Courier New"/>
+          <w:color w:val="F92672"/>
+          <w:sz w:val="20"/>
+          <w:szCs w:val="20"/>
+          <w:lang w:val="en-US" w:eastAsia="es-MX"/>
+        </w:rPr>
+        <w:t>widht</w:t>
+      </w:r>
+      <w:proofErr w:type="spellEnd"/>
+      <w:r>
+        <w:rPr>
+          <w:rFonts w:ascii="Courier New" w:eastAsia="Times New Roman" w:hAnsi="Courier New" w:cs="Courier New"/>
+          <w:color w:val="F92672"/>
+          <w:sz w:val="20"/>
+          <w:szCs w:val="20"/>
+          <w:lang w:val="en-US" w:eastAsia="es-MX"/>
+        </w:rPr>
+        <w:t>=</w:t>
+      </w:r>
+      <w:r>
+        <w:rPr>
+          <w:rFonts w:ascii="Courier New" w:eastAsia="Times New Roman" w:hAnsi="Courier New" w:cs="Courier New"/>
+          <w:color w:val="A6E22E"/>
+          <w:sz w:val="20"/>
+          <w:szCs w:val="20"/>
+          <w:lang w:val="en-US" w:eastAsia="es-MX"/>
+        </w:rPr>
+        <w:t>"100"</w:t>
+      </w:r>
+      <w:r>
+        <w:rPr>
+          <w:rFonts w:ascii="Courier New" w:eastAsia="Times New Roman" w:hAnsi="Courier New" w:cs="Courier New"/>
+          <w:color w:val="F92672"/>
+          <w:sz w:val="20"/>
+          <w:szCs w:val="20"/>
+          <w:lang w:val="en-US" w:eastAsia="es-MX"/>
+        </w:rPr>
+        <w:t xml:space="preserve"> /&gt;</w:t>
+      </w:r>
+    </w:p>
+    <w:p>
+      <w:pPr>
+        <w:shd w:val="clear" w:color="auto" w:fill="333333"/>
+        <w:tabs>
+          <w:tab w:val="left" w:pos="916"/>
+          <w:tab w:val="left" w:pos="1832"/>
+          <w:tab w:val="left" w:pos="2748"/>
+          <w:tab w:val="left" w:pos="3664"/>
+          <w:tab w:val="left" w:pos="4580"/>
+          <w:tab w:val="left" w:pos="5496"/>
+          <w:tab w:val="left" w:pos="6412"/>
+          <w:tab w:val="left" w:pos="7328"/>
+          <w:tab w:val="left" w:pos="8244"/>
+          <w:tab w:val="left" w:pos="9160"/>
+          <w:tab w:val="left" w:pos="10076"/>
+          <w:tab w:val="left" w:pos="10992"/>
+          <w:tab w:val="left" w:pos="11908"/>
+          <w:tab w:val="left" w:pos="12824"/>
+          <w:tab w:val="left" w:pos="13740"/>
+          <w:tab w:val="left" w:pos="14656"/>
+        </w:tabs>
+        <w:spacing w:before="0" w:after="0" w:line="240" w:lineRule="auto"/>
+        <w:rPr>
+          <w:rFonts w:ascii="Courier New" w:eastAsia="Times New Roman" w:hAnsi="Courier New" w:cs="Courier New"/>
+          <w:color w:val="FFFFFF"/>
+          <w:sz w:val="21"/>
+          <w:szCs w:val="21"/>
+          <w:lang w:val="es-MX" w:eastAsia="es-MX"/>
+        </w:rPr>
+      </w:pPr>
+      <w:r>
+        <w:rPr>
+          <w:rFonts w:ascii="Courier New" w:eastAsia="Times New Roman" w:hAnsi="Courier New" w:cs="Courier New"/>
+          <w:color w:val="F92672"/>
+          <w:sz w:val="20"/>
+          <w:szCs w:val="20"/>
+          <w:lang w:val="es-MX" w:eastAsia="es-MX"/>
+        </w:rPr>
+        <w:t>&lt;/Link&gt;</w:t>
+      </w:r>
+    </w:p>
+    <w:p>
+      <w:pPr>
+        <w:shd w:val="clear" w:color="auto" w:fill="FFFFFF"/>
+        <w:spacing w:before="0" w:after="0" w:line="240" w:lineRule="auto"/>
+        <w:jc w:val="center"/>
+        <w:rPr>
+          <w:rFonts w:ascii="Arial" w:eastAsia="Times New Roman" w:hAnsi="Arial" w:cs="Arial"/>
+          <w:color w:val="4A4A4A"/>
+          <w:sz w:val="20"/>
+          <w:szCs w:val="20"/>
+          <w:lang w:val="es-MX" w:eastAsia="es-MX"/>
+        </w:rPr>
+      </w:pPr>
+      <w:bookmarkStart w:id="1" w:name="_GoBack"/>
+      <w:bookmarkEnd w:id="1"/>
+    </w:p>
+    <w:p>
+      <w:pPr>
+        <w:shd w:val="clear" w:color="auto" w:fill="FFFFFF"/>
+        <w:spacing w:before="0" w:after="0" w:line="240" w:lineRule="auto"/>
+        <w:jc w:val="center"/>
+        <w:rPr>
+          <w:rFonts w:ascii="Arial" w:eastAsia="Times New Roman" w:hAnsi="Arial" w:cs="Arial"/>
+          <w:color w:val="4A4A4A"/>
+          <w:sz w:val="20"/>
+          <w:szCs w:val="20"/>
+          <w:lang w:val="es-MX" w:eastAsia="es-MX"/>
+        </w:rPr>
+      </w:pPr>
+      <w:r>
+        <w:rPr>
+          <w:rFonts w:ascii="Arial" w:eastAsia="Times New Roman" w:hAnsi="Arial" w:cs="Arial"/>
+          <w:color w:val="4A4A4A"/>
+          <w:sz w:val="20"/>
+          <w:szCs w:val="20"/>
+          <w:lang w:val="es-MX" w:eastAsia="es-MX"/>
+        </w:rPr>
+        <w:drawing>
+          <wp:inline distT="0" distB="0" distL="0" distR="0" wp14:anchorId="580763A7" wp14:editId="78273363">
+            <wp:extent cx="5732145" cy="2477135"/>
+            <wp:effectExtent l="0" t="0" r="1905" b="0"/>
+            <wp:docPr id="2" name="Imagen 2"/>
+            <wp:cNvGraphicFramePr>
+              <a:graphicFrameLocks xmlns:a="http://schemas.openxmlformats.org/drawingml/2006/main" noChangeAspect="1"/>
+            </wp:cNvGraphicFramePr>
+            <a:graphic xmlns:a="http://schemas.openxmlformats.org/drawingml/2006/main">
+              <a:graphicData uri="http://schemas.openxmlformats.org/drawingml/2006/picture">
+                <pic:pic xmlns:pic="http://schemas.openxmlformats.org/drawingml/2006/picture">
+                  <pic:nvPicPr>
+                    <pic:cNvPr id="1" name=""/>
+                    <pic:cNvPicPr/>
+                  </pic:nvPicPr>
+                  <pic:blipFill>
+                    <a:blip r:embed="rId13"/>
+                    <a:stretch>
+                      <a:fillRect/>
+                    </a:stretch>
+                  </pic:blipFill>
+                  <pic:spPr>
+                    <a:xfrm>
+                      <a:off x="0" y="0"/>
+                      <a:ext cx="5732145" cy="2477135"/>
+                    </a:xfrm>
+                    <a:prstGeom prst="rect">
+                      <a:avLst/>
+                    </a:prstGeom>
+                  </pic:spPr>
+                </pic:pic>
+              </a:graphicData>
+            </a:graphic>
+          </wp:inline>
+        </w:drawing>
+      </w:r>
+    </w:p>
     <w:sectPr>
-      <w:footerReference w:type="default" r:id="rId12"/>
+      <w:footerReference w:type="default" r:id="rId14"/>
       <w:pgSz w:w="11907" w:h="16839" w:code="9"/>
       <w:pgMar w:top="1440" w:right="1440" w:bottom="1440" w:left="1440" w:header="720" w:footer="720" w:gutter="0"/>
       <w:cols w:space="720"/>
@@ -7727,7 +8343,7 @@
             <w:noProof/>
             <w:lang w:bidi="es-ES"/>
           </w:rPr>
-          <w:t>2</w:t>
+          <w:t>4</w:t>
         </w:r>
         <w:r>
           <w:rPr>
@@ -10687,6 +11303,13 @@
     <w:pitch w:val="fixed"/>
     <w:sig w:usb0="8000028F" w:usb1="00001800" w:usb2="00000000" w:usb3="00000000" w:csb0="0000001F" w:csb1="00000000"/>
   </w:font>
+  <w:font w:name="Segoe UI Symbol">
+    <w:panose1 w:val="020B0502040204020203"/>
+    <w:charset w:val="00"/>
+    <w:family w:val="swiss"/>
+    <w:pitch w:val="variable"/>
+    <w:sig w:usb0="800001E3" w:usb1="1200FFEF" w:usb2="00040000" w:usb3="00000000" w:csb0="00000001" w:csb1="00000000"/>
+  </w:font>
   <w:font w:name="Calibri">
     <w:panose1 w:val="020F0502020204030204"/>
     <w:charset w:val="00"/>
@@ -10719,8 +11342,8 @@
     <w:compatSetting w:name="differentiateMultirowTableHeaders" w:uri="http://schemas.microsoft.com/office/word" w:val="1"/>
   </w:compat>
   <w:rsids>
-    <w:rsidRoot w:val="0019434C"/>
-    <w:rsid w:val="0019434C"/>
+    <w:rsidRoot w:val="0075106B"/>
+    <w:rsid w:val="0075106B"/>
   </w:rsids>
   <m:mathPr>
     <m:mathFont m:val="Cambria Math"/>
@@ -12710,7 +13333,7 @@
 </file>
 
 <file path=customXml/itemProps4.xml><?xml version="1.0" encoding="utf-8"?>
-<ds:datastoreItem xmlns:ds="http://schemas.openxmlformats.org/officeDocument/2006/customXml" ds:itemID="{25F0E7DE-7ADB-4C28-8F06-4409E2901E4E}">
+<ds:datastoreItem xmlns:ds="http://schemas.openxmlformats.org/officeDocument/2006/customXml" ds:itemID="{7FDDC4B6-3496-491B-96A9-9AFFD18BD16B}">
   <ds:schemaRefs>
     <ds:schemaRef ds:uri="http://schemas.openxmlformats.org/officeDocument/2006/bibliography"/>
   </ds:schemaRefs>

</xml_diff>

<commit_message>
Aplicando Redux: Uso de gravatar en nuestro proyecto, Validación para Login LogOut
</commit_message>
<xml_diff>
--- a/ReactRouterAndRedux/CursoReactRouterYRedux.docx
+++ b/ReactRouterAndRedux/CursoReactRouterYRedux.docx
@@ -23883,7 +23883,6 @@
           <w:lang w:val="es-MX"/>
         </w:rPr>
       </w:pPr>
-      <w:bookmarkStart w:id="1" w:name="_GoBack"/>
       <w:r>
         <w:rPr>
           <w:lang w:val="es-MX"/>
@@ -23924,7 +23923,6 @@
           </wp:inline>
         </w:drawing>
       </w:r>
-      <w:bookmarkEnd w:id="1"/>
     </w:p>
     <w:p>
       <w:pPr>
@@ -24188,8 +24186,1284 @@
         </w:drawing>
       </w:r>
     </w:p>
+    <w:p>
+      <w:pPr>
+        <w:pStyle w:val="Ttulo1"/>
+      </w:pPr>
+      <w:r>
+        <w:lastRenderedPageBreak/>
+        <w:t>Uso de gravatar en nuestro proyecto</w:t>
+      </w:r>
+    </w:p>
+    <w:p>
+      <w:pPr>
+        <w:shd w:val="clear" w:color="auto" w:fill="FFFFFF"/>
+        <w:spacing w:before="0" w:after="0" w:line="240" w:lineRule="auto"/>
+        <w:rPr>
+          <w:rFonts w:ascii="Arial" w:eastAsia="Times New Roman" w:hAnsi="Arial" w:cs="Arial"/>
+          <w:color w:val="273B47"/>
+          <w:lang w:val="es-MX" w:eastAsia="es-MX"/>
+        </w:rPr>
+      </w:pPr>
+    </w:p>
+    <w:p>
+      <w:pPr>
+        <w:shd w:val="clear" w:color="auto" w:fill="FFFFFF"/>
+        <w:spacing w:before="0" w:after="0" w:line="240" w:lineRule="auto"/>
+        <w:rPr>
+          <w:rFonts w:ascii="Arial" w:eastAsia="Times New Roman" w:hAnsi="Arial" w:cs="Arial"/>
+          <w:color w:val="273B47"/>
+          <w:lang w:val="es-MX" w:eastAsia="es-MX"/>
+        </w:rPr>
+      </w:pPr>
+    </w:p>
+    <w:p>
+      <w:pPr>
+        <w:shd w:val="clear" w:color="auto" w:fill="FFFFFF"/>
+        <w:spacing w:before="0" w:after="0" w:line="240" w:lineRule="auto"/>
+        <w:rPr>
+          <w:rFonts w:ascii="Arial" w:eastAsia="Times New Roman" w:hAnsi="Arial" w:cs="Arial"/>
+          <w:color w:val="273B47"/>
+          <w:lang w:val="es-MX" w:eastAsia="es-MX"/>
+        </w:rPr>
+      </w:pPr>
+      <w:r>
+        <w:rPr>
+          <w:rFonts w:ascii="Arial" w:eastAsia="Times New Roman" w:hAnsi="Arial" w:cs="Arial"/>
+          <w:color w:val="273B47"/>
+          <w:lang w:val="es-MX" w:eastAsia="es-MX"/>
+        </w:rPr>
+        <w:drawing>
+          <wp:inline distT="0" distB="0" distL="0" distR="0" wp14:anchorId="581F764C" wp14:editId="79FE48A5">
+            <wp:extent cx="5732145" cy="3016250"/>
+            <wp:effectExtent l="0" t="0" r="1905" b="0"/>
+            <wp:docPr id="15" name="Imagen 15"/>
+            <wp:cNvGraphicFramePr>
+              <a:graphicFrameLocks xmlns:a="http://schemas.openxmlformats.org/drawingml/2006/main" noChangeAspect="1"/>
+            </wp:cNvGraphicFramePr>
+            <a:graphic xmlns:a="http://schemas.openxmlformats.org/drawingml/2006/main">
+              <a:graphicData uri="http://schemas.openxmlformats.org/drawingml/2006/picture">
+                <pic:pic xmlns:pic="http://schemas.openxmlformats.org/drawingml/2006/picture">
+                  <pic:nvPicPr>
+                    <pic:cNvPr id="1" name=""/>
+                    <pic:cNvPicPr/>
+                  </pic:nvPicPr>
+                  <pic:blipFill>
+                    <a:blip r:embed="rId30"/>
+                    <a:stretch>
+                      <a:fillRect/>
+                    </a:stretch>
+                  </pic:blipFill>
+                  <pic:spPr>
+                    <a:xfrm>
+                      <a:off x="0" y="0"/>
+                      <a:ext cx="5732145" cy="3016250"/>
+                    </a:xfrm>
+                    <a:prstGeom prst="rect">
+                      <a:avLst/>
+                    </a:prstGeom>
+                  </pic:spPr>
+                </pic:pic>
+              </a:graphicData>
+            </a:graphic>
+          </wp:inline>
+        </w:drawing>
+      </w:r>
+    </w:p>
+    <w:p>
+      <w:pPr>
+        <w:shd w:val="clear" w:color="auto" w:fill="FFFFFF"/>
+        <w:spacing w:before="0" w:after="0" w:line="240" w:lineRule="auto"/>
+        <w:rPr>
+          <w:rFonts w:ascii="Arial" w:eastAsia="Times New Roman" w:hAnsi="Arial" w:cs="Arial"/>
+          <w:color w:val="273B47"/>
+          <w:lang w:val="es-MX" w:eastAsia="es-MX"/>
+        </w:rPr>
+      </w:pPr>
+    </w:p>
+    <w:p>
+      <w:pPr>
+        <w:shd w:val="clear" w:color="auto" w:fill="FFFFFF"/>
+        <w:spacing w:before="0" w:after="0" w:line="240" w:lineRule="auto"/>
+        <w:rPr>
+          <w:rFonts w:ascii="Arial" w:eastAsia="Times New Roman" w:hAnsi="Arial" w:cs="Arial"/>
+          <w:color w:val="273B47"/>
+          <w:lang w:val="es-MX" w:eastAsia="es-MX"/>
+        </w:rPr>
+      </w:pPr>
+    </w:p>
+    <w:p>
+      <w:pPr>
+        <w:shd w:val="clear" w:color="auto" w:fill="FFFFFF"/>
+        <w:spacing w:before="0" w:after="0" w:line="240" w:lineRule="auto"/>
+        <w:rPr>
+          <w:rFonts w:ascii="Arial" w:eastAsia="Times New Roman" w:hAnsi="Arial" w:cs="Arial"/>
+          <w:color w:val="273B47"/>
+          <w:lang w:val="es-MX" w:eastAsia="es-MX"/>
+        </w:rPr>
+      </w:pPr>
+    </w:p>
+    <w:p>
+      <w:pPr>
+        <w:shd w:val="clear" w:color="auto" w:fill="FFFFFF"/>
+        <w:spacing w:before="0" w:after="0" w:line="240" w:lineRule="auto"/>
+        <w:rPr>
+          <w:rFonts w:ascii="Arial" w:eastAsia="Times New Roman" w:hAnsi="Arial" w:cs="Arial"/>
+          <w:color w:val="273B47"/>
+          <w:lang w:val="es-MX" w:eastAsia="es-MX"/>
+        </w:rPr>
+      </w:pPr>
+    </w:p>
+    <w:p>
+      <w:pPr>
+        <w:shd w:val="clear" w:color="auto" w:fill="FFFFFF"/>
+        <w:spacing w:before="0" w:after="0" w:line="240" w:lineRule="auto"/>
+        <w:rPr>
+          <w:rFonts w:ascii="Arial" w:eastAsia="Times New Roman" w:hAnsi="Arial" w:cs="Arial"/>
+          <w:color w:val="273B47"/>
+          <w:lang w:val="es-MX" w:eastAsia="es-MX"/>
+        </w:rPr>
+      </w:pPr>
+    </w:p>
+    <w:p>
+      <w:pPr>
+        <w:shd w:val="clear" w:color="auto" w:fill="FFFFFF"/>
+        <w:spacing w:before="0" w:after="0" w:line="240" w:lineRule="auto"/>
+        <w:rPr>
+          <w:rFonts w:ascii="Arial" w:eastAsia="Times New Roman" w:hAnsi="Arial" w:cs="Arial"/>
+          <w:color w:val="273B47"/>
+          <w:lang w:val="es-MX" w:eastAsia="es-MX"/>
+        </w:rPr>
+      </w:pPr>
+    </w:p>
+    <w:p>
+      <w:pPr>
+        <w:shd w:val="clear" w:color="auto" w:fill="FFFFFF"/>
+        <w:spacing w:before="0" w:after="0" w:line="240" w:lineRule="auto"/>
+        <w:rPr>
+          <w:rFonts w:ascii="Arial" w:eastAsia="Times New Roman" w:hAnsi="Arial" w:cs="Arial"/>
+          <w:color w:val="273B47"/>
+          <w:lang w:val="es-MX" w:eastAsia="es-MX"/>
+        </w:rPr>
+      </w:pPr>
+      <w:bookmarkStart w:id="1" w:name="_GoBack"/>
+      <w:bookmarkEnd w:id="1"/>
+    </w:p>
+    <w:p>
+      <w:pPr>
+        <w:pStyle w:val="Ttulo1"/>
+      </w:pPr>
+      <w:r>
+        <w:t>Validación para LogIn LogOut</w:t>
+      </w:r>
+    </w:p>
+    <w:p>
+      <w:pPr>
+        <w:shd w:val="clear" w:color="auto" w:fill="FFFFFF"/>
+        <w:spacing w:before="0" w:after="0" w:line="240" w:lineRule="auto"/>
+        <w:rPr>
+          <w:rFonts w:ascii="Arial" w:eastAsia="Times New Roman" w:hAnsi="Arial" w:cs="Arial"/>
+          <w:color w:val="273B47"/>
+          <w:lang w:val="es-MX" w:eastAsia="es-MX"/>
+        </w:rPr>
+      </w:pPr>
+    </w:p>
+    <w:p>
+      <w:pPr>
+        <w:pStyle w:val="NormalWeb"/>
+        <w:shd w:val="clear" w:color="auto" w:fill="FFFFFF"/>
+        <w:spacing w:before="0" w:beforeAutospacing="0" w:after="0" w:afterAutospacing="0"/>
+        <w:rPr>
+          <w:rFonts w:ascii="Arial" w:hAnsi="Arial" w:cs="Arial"/>
+          <w:color w:val="4A4A4A"/>
+          <w:sz w:val="20"/>
+          <w:szCs w:val="20"/>
+        </w:rPr>
+      </w:pPr>
+      <w:r>
+        <w:rPr>
+          <w:rFonts w:ascii="Arial" w:hAnsi="Arial" w:cs="Arial"/>
+          <w:color w:val="4A4A4A"/>
+          <w:sz w:val="20"/>
+          <w:szCs w:val="20"/>
+        </w:rPr>
+        <w:t xml:space="preserve">Al fin pude entender el sentido de </w:t>
+      </w:r>
+      <w:proofErr w:type="spellStart"/>
+      <w:r>
+        <w:rPr>
+          <w:rFonts w:ascii="Arial" w:hAnsi="Arial" w:cs="Arial"/>
+          <w:color w:val="4A4A4A"/>
+          <w:sz w:val="20"/>
+          <w:szCs w:val="20"/>
+        </w:rPr>
+        <w:t>Redux</w:t>
+      </w:r>
+      <w:proofErr w:type="spellEnd"/>
+      <w:r>
+        <w:rPr>
+          <w:rFonts w:ascii="Arial" w:hAnsi="Arial" w:cs="Arial"/>
+          <w:color w:val="4A4A4A"/>
+          <w:sz w:val="20"/>
+          <w:szCs w:val="20"/>
+        </w:rPr>
+        <w:t>, definitivamente es necesario practicar e intentar hacer las cosas sin ayuda.</w:t>
+      </w:r>
+    </w:p>
+    <w:p>
+      <w:pPr>
+        <w:pStyle w:val="NormalWeb"/>
+        <w:shd w:val="clear" w:color="auto" w:fill="FFFFFF"/>
+        <w:spacing w:before="0" w:beforeAutospacing="0" w:after="0" w:afterAutospacing="0"/>
+        <w:rPr>
+          <w:rFonts w:ascii="Arial" w:hAnsi="Arial" w:cs="Arial"/>
+          <w:color w:val="4A4A4A"/>
+          <w:sz w:val="20"/>
+          <w:szCs w:val="20"/>
+        </w:rPr>
+      </w:pPr>
+      <w:r>
+        <w:rPr>
+          <w:rFonts w:ascii="Arial" w:hAnsi="Arial" w:cs="Arial"/>
+          <w:color w:val="4A4A4A"/>
+          <w:sz w:val="20"/>
+          <w:szCs w:val="20"/>
+        </w:rPr>
+        <w:t xml:space="preserve">Básicamente, la función </w:t>
+      </w:r>
+      <w:proofErr w:type="spellStart"/>
+      <w:r>
+        <w:rPr>
+          <w:rFonts w:ascii="Arial" w:hAnsi="Arial" w:cs="Arial"/>
+          <w:color w:val="4A4A4A"/>
+          <w:sz w:val="20"/>
+          <w:szCs w:val="20"/>
+        </w:rPr>
+        <w:t>connect</w:t>
+      </w:r>
+      <w:proofErr w:type="spellEnd"/>
+      <w:r>
+        <w:rPr>
+          <w:rFonts w:ascii="Arial" w:hAnsi="Arial" w:cs="Arial"/>
+          <w:color w:val="4A4A4A"/>
+          <w:sz w:val="20"/>
+          <w:szCs w:val="20"/>
+        </w:rPr>
+        <w:t xml:space="preserve"> recibe dos parámetros</w:t>
+      </w:r>
+    </w:p>
+    <w:p>
+      <w:pPr>
+        <w:pStyle w:val="NormalWeb"/>
+        <w:shd w:val="clear" w:color="auto" w:fill="FFFFFF"/>
+        <w:spacing w:before="0" w:beforeAutospacing="0" w:after="0" w:afterAutospacing="0"/>
+        <w:rPr>
+          <w:rFonts w:ascii="Arial" w:hAnsi="Arial" w:cs="Arial"/>
+          <w:color w:val="4A4A4A"/>
+          <w:sz w:val="20"/>
+          <w:szCs w:val="20"/>
+        </w:rPr>
+      </w:pPr>
+      <w:proofErr w:type="spellStart"/>
+      <w:proofErr w:type="gramStart"/>
+      <w:r>
+        <w:rPr>
+          <w:rFonts w:ascii="Arial" w:hAnsi="Arial" w:cs="Arial"/>
+          <w:color w:val="4A4A4A"/>
+          <w:sz w:val="20"/>
+          <w:szCs w:val="20"/>
+        </w:rPr>
+        <w:t>mapStateToProps</w:t>
+      </w:r>
+      <w:proofErr w:type="spellEnd"/>
+      <w:proofErr w:type="gramEnd"/>
+      <w:r>
+        <w:rPr>
+          <w:rFonts w:ascii="Arial" w:hAnsi="Arial" w:cs="Arial"/>
+          <w:color w:val="4A4A4A"/>
+          <w:sz w:val="20"/>
+          <w:szCs w:val="20"/>
+        </w:rPr>
+        <w:t xml:space="preserve"> y </w:t>
+      </w:r>
+      <w:proofErr w:type="spellStart"/>
+      <w:r>
+        <w:rPr>
+          <w:rFonts w:ascii="Arial" w:hAnsi="Arial" w:cs="Arial"/>
+          <w:color w:val="4A4A4A"/>
+          <w:sz w:val="20"/>
+          <w:szCs w:val="20"/>
+        </w:rPr>
+        <w:t>mapDispatchToProps</w:t>
+      </w:r>
+      <w:proofErr w:type="spellEnd"/>
+    </w:p>
+    <w:p>
+      <w:pPr>
+        <w:pStyle w:val="NormalWeb"/>
+        <w:shd w:val="clear" w:color="auto" w:fill="FFFFFF"/>
+        <w:spacing w:before="0" w:beforeAutospacing="0" w:after="0" w:afterAutospacing="0"/>
+        <w:rPr>
+          <w:rFonts w:ascii="Arial" w:hAnsi="Arial" w:cs="Arial"/>
+          <w:color w:val="4A4A4A"/>
+          <w:sz w:val="20"/>
+          <w:szCs w:val="20"/>
+        </w:rPr>
+      </w:pPr>
+      <w:r>
+        <w:rPr>
+          <w:rFonts w:ascii="Arial" w:hAnsi="Arial" w:cs="Arial"/>
+          <w:color w:val="4A4A4A"/>
+          <w:sz w:val="20"/>
+          <w:szCs w:val="20"/>
+        </w:rPr>
+        <w:t xml:space="preserve">En palabras resumidas, la primera solicita datos del </w:t>
+      </w:r>
+      <w:proofErr w:type="gramStart"/>
+      <w:r>
+        <w:rPr>
+          <w:rFonts w:ascii="Arial" w:hAnsi="Arial" w:cs="Arial"/>
+          <w:color w:val="4A4A4A"/>
+          <w:sz w:val="20"/>
+          <w:szCs w:val="20"/>
+        </w:rPr>
+        <w:t>store(</w:t>
+      </w:r>
+      <w:proofErr w:type="gramEnd"/>
+      <w:r>
+        <w:rPr>
+          <w:rFonts w:ascii="Arial" w:hAnsi="Arial" w:cs="Arial"/>
+          <w:color w:val="4A4A4A"/>
+          <w:sz w:val="20"/>
+          <w:szCs w:val="20"/>
+        </w:rPr>
+        <w:t>la base de datos)</w:t>
+      </w:r>
+      <w:r>
+        <w:rPr>
+          <w:rFonts w:ascii="Arial" w:hAnsi="Arial" w:cs="Arial"/>
+          <w:color w:val="4A4A4A"/>
+          <w:sz w:val="20"/>
+          <w:szCs w:val="20"/>
+        </w:rPr>
+        <w:br/>
+        <w:t>y el segundo envía datos.</w:t>
+      </w:r>
+    </w:p>
+    <w:p>
+      <w:pPr>
+        <w:pStyle w:val="NormalWeb"/>
+        <w:shd w:val="clear" w:color="auto" w:fill="FFFFFF"/>
+        <w:spacing w:before="0" w:beforeAutospacing="0" w:after="0" w:afterAutospacing="0"/>
+        <w:rPr>
+          <w:rFonts w:ascii="Arial" w:hAnsi="Arial" w:cs="Arial"/>
+          <w:color w:val="4A4A4A"/>
+          <w:sz w:val="20"/>
+          <w:szCs w:val="20"/>
+        </w:rPr>
+      </w:pPr>
+      <w:r>
+        <w:rPr>
+          <w:rFonts w:ascii="Arial" w:hAnsi="Arial" w:cs="Arial"/>
+          <w:color w:val="4A4A4A"/>
+          <w:sz w:val="20"/>
+          <w:szCs w:val="20"/>
+        </w:rPr>
+        <w:t xml:space="preserve">Así solamente hay un flujo de datos y todo es </w:t>
+      </w:r>
+      <w:r>
+        <w:rPr>
+          <w:rFonts w:ascii="Arial" w:hAnsi="Arial" w:cs="Arial"/>
+          <w:color w:val="4A4A4A"/>
+          <w:sz w:val="20"/>
+          <w:szCs w:val="20"/>
+        </w:rPr>
+        <w:t>más</w:t>
+      </w:r>
+      <w:r>
+        <w:rPr>
+          <w:rFonts w:ascii="Arial" w:hAnsi="Arial" w:cs="Arial"/>
+          <w:color w:val="4A4A4A"/>
+          <w:sz w:val="20"/>
+          <w:szCs w:val="20"/>
+        </w:rPr>
+        <w:t xml:space="preserve"> simple. Me exploto la cabeza. Animo para aquellos que </w:t>
+      </w:r>
+      <w:r>
+        <w:rPr>
+          <w:rFonts w:ascii="Arial" w:hAnsi="Arial" w:cs="Arial"/>
+          <w:color w:val="4A4A4A"/>
+          <w:sz w:val="20"/>
+          <w:szCs w:val="20"/>
+        </w:rPr>
+        <w:t>aún</w:t>
+      </w:r>
+      <w:r>
+        <w:rPr>
+          <w:rFonts w:ascii="Arial" w:hAnsi="Arial" w:cs="Arial"/>
+          <w:color w:val="4A4A4A"/>
+          <w:sz w:val="20"/>
+          <w:szCs w:val="20"/>
+        </w:rPr>
+        <w:t xml:space="preserve"> están batalland</w:t>
+      </w:r>
+      <w:r>
+        <w:rPr>
+          <w:rFonts w:ascii="Arial" w:hAnsi="Arial" w:cs="Arial"/>
+          <w:color w:val="4A4A4A"/>
+          <w:sz w:val="20"/>
+          <w:szCs w:val="20"/>
+        </w:rPr>
+        <w:t>o</w:t>
+      </w:r>
+    </w:p>
+    <w:p>
+      <w:pPr>
+        <w:shd w:val="clear" w:color="auto" w:fill="FFFFFF"/>
+        <w:spacing w:before="0" w:after="0" w:line="240" w:lineRule="auto"/>
+        <w:rPr>
+          <w:rFonts w:ascii="Arial" w:eastAsia="Times New Roman" w:hAnsi="Arial" w:cs="Arial"/>
+          <w:color w:val="273B47"/>
+          <w:sz w:val="20"/>
+          <w:szCs w:val="20"/>
+          <w:lang w:val="es-MX" w:eastAsia="es-MX"/>
+        </w:rPr>
+      </w:pPr>
+    </w:p>
+    <w:p>
+      <w:pPr>
+        <w:shd w:val="clear" w:color="auto" w:fill="FFFFFF"/>
+        <w:spacing w:before="0" w:after="0" w:line="240" w:lineRule="auto"/>
+        <w:rPr>
+          <w:rFonts w:ascii="Arial" w:eastAsia="Times New Roman" w:hAnsi="Arial" w:cs="Arial"/>
+          <w:color w:val="273B47"/>
+          <w:sz w:val="20"/>
+          <w:szCs w:val="20"/>
+          <w:lang w:val="es-MX" w:eastAsia="es-MX"/>
+        </w:rPr>
+      </w:pPr>
+    </w:p>
+    <w:p>
+      <w:pPr>
+        <w:spacing w:before="0" w:after="0" w:line="240" w:lineRule="auto"/>
+        <w:rPr>
+          <w:rFonts w:ascii="Arial" w:eastAsia="Times New Roman" w:hAnsi="Arial" w:cs="Arial"/>
+          <w:color w:val="4A4A4A"/>
+          <w:sz w:val="20"/>
+          <w:szCs w:val="20"/>
+          <w:lang w:val="es-MX" w:eastAsia="es-MX"/>
+        </w:rPr>
+      </w:pPr>
+      <w:r>
+        <w:rPr>
+          <w:rFonts w:ascii="Arial" w:eastAsia="Times New Roman" w:hAnsi="Arial" w:cs="Arial"/>
+          <w:color w:val="4A4A4A"/>
+          <w:sz w:val="20"/>
+          <w:szCs w:val="20"/>
+          <w:lang w:val="es-MX" w:eastAsia="es-MX"/>
+        </w:rPr>
+        <w:t xml:space="preserve">Alguien me podría decir una definición de </w:t>
+      </w:r>
+      <w:proofErr w:type="spellStart"/>
+      <w:r>
+        <w:rPr>
+          <w:rFonts w:ascii="Arial" w:eastAsia="Times New Roman" w:hAnsi="Arial" w:cs="Arial"/>
+          <w:color w:val="4A4A4A"/>
+          <w:sz w:val="20"/>
+          <w:szCs w:val="20"/>
+          <w:lang w:val="es-MX" w:eastAsia="es-MX"/>
+        </w:rPr>
+        <w:t>Payload</w:t>
+      </w:r>
+      <w:proofErr w:type="spellEnd"/>
+      <w:r>
+        <w:rPr>
+          <w:rFonts w:ascii="Arial" w:eastAsia="Times New Roman" w:hAnsi="Arial" w:cs="Arial"/>
+          <w:color w:val="4A4A4A"/>
+          <w:sz w:val="20"/>
+          <w:szCs w:val="20"/>
+          <w:lang w:val="es-MX" w:eastAsia="es-MX"/>
+        </w:rPr>
+        <w:t>?</w:t>
+      </w:r>
+    </w:p>
+    <w:p>
+      <w:pPr>
+        <w:shd w:val="clear" w:color="auto" w:fill="FFFFFF"/>
+        <w:spacing w:before="0" w:after="0" w:line="240" w:lineRule="auto"/>
+        <w:jc w:val="center"/>
+        <w:rPr>
+          <w:rFonts w:ascii="Arial" w:eastAsia="Times New Roman" w:hAnsi="Arial" w:cs="Arial"/>
+          <w:color w:val="000000"/>
+          <w:sz w:val="20"/>
+          <w:szCs w:val="20"/>
+          <w:lang w:val="es-MX" w:eastAsia="es-MX"/>
+        </w:rPr>
+      </w:pPr>
+    </w:p>
+    <w:p>
+      <w:pPr>
+        <w:spacing w:before="0" w:after="0" w:line="240" w:lineRule="auto"/>
+        <w:rPr>
+          <w:rFonts w:ascii="Arial" w:eastAsia="Times New Roman" w:hAnsi="Arial" w:cs="Arial"/>
+          <w:color w:val="4A4A4A"/>
+          <w:sz w:val="20"/>
+          <w:szCs w:val="20"/>
+          <w:lang w:val="es-MX" w:eastAsia="es-MX"/>
+        </w:rPr>
+      </w:pPr>
+      <w:r>
+        <w:rPr>
+          <w:rFonts w:ascii="Arial" w:eastAsia="Times New Roman" w:hAnsi="Arial" w:cs="Arial"/>
+          <w:color w:val="4A4A4A"/>
+          <w:sz w:val="20"/>
+          <w:szCs w:val="20"/>
+          <w:lang w:val="es-MX" w:eastAsia="es-MX"/>
+        </w:rPr>
+        <w:t xml:space="preserve">Básicamente es la data que quieres tratar (actualizar, eliminar, </w:t>
+      </w:r>
+      <w:proofErr w:type="spellStart"/>
+      <w:r>
+        <w:rPr>
+          <w:rFonts w:ascii="Arial" w:eastAsia="Times New Roman" w:hAnsi="Arial" w:cs="Arial"/>
+          <w:color w:val="4A4A4A"/>
+          <w:sz w:val="20"/>
+          <w:szCs w:val="20"/>
+          <w:lang w:val="es-MX" w:eastAsia="es-MX"/>
+        </w:rPr>
+        <w:t>etc</w:t>
+      </w:r>
+      <w:proofErr w:type="spellEnd"/>
+      <w:r>
+        <w:rPr>
+          <w:rFonts w:ascii="Arial" w:eastAsia="Times New Roman" w:hAnsi="Arial" w:cs="Arial"/>
+          <w:color w:val="4A4A4A"/>
+          <w:sz w:val="20"/>
+          <w:szCs w:val="20"/>
+          <w:lang w:val="es-MX" w:eastAsia="es-MX"/>
+        </w:rPr>
+        <w:t xml:space="preserve">), tu store va a ir cambiando en base a acciones, esas acciones llevan datos, ese es el </w:t>
+      </w:r>
+      <w:proofErr w:type="spellStart"/>
+      <w:r>
+        <w:rPr>
+          <w:rFonts w:ascii="Arial" w:eastAsia="Times New Roman" w:hAnsi="Arial" w:cs="Arial"/>
+          <w:color w:val="4A4A4A"/>
+          <w:sz w:val="20"/>
+          <w:szCs w:val="20"/>
+          <w:lang w:val="es-MX" w:eastAsia="es-MX"/>
+        </w:rPr>
+        <w:t>payload</w:t>
+      </w:r>
+      <w:proofErr w:type="spellEnd"/>
+      <w:r>
+        <w:rPr>
+          <w:rFonts w:ascii="Arial" w:eastAsia="Times New Roman" w:hAnsi="Arial" w:cs="Arial"/>
+          <w:color w:val="4A4A4A"/>
+          <w:sz w:val="20"/>
+          <w:szCs w:val="20"/>
+          <w:lang w:val="es-MX" w:eastAsia="es-MX"/>
+        </w:rPr>
+        <w:t>.</w:t>
+      </w:r>
+    </w:p>
+    <w:p>
+      <w:pPr>
+        <w:shd w:val="clear" w:color="auto" w:fill="FFFFFF"/>
+        <w:spacing w:before="0" w:after="0" w:line="240" w:lineRule="auto"/>
+        <w:rPr>
+          <w:rFonts w:ascii="Arial" w:eastAsia="Times New Roman" w:hAnsi="Arial" w:cs="Arial"/>
+          <w:color w:val="273B47"/>
+          <w:lang w:val="es-MX" w:eastAsia="es-MX"/>
+        </w:rPr>
+      </w:pPr>
+    </w:p>
+    <w:p>
+      <w:pPr>
+        <w:spacing w:before="0" w:after="0" w:line="240" w:lineRule="auto"/>
+        <w:rPr>
+          <w:rFonts w:ascii="Times New Roman" w:eastAsia="Times New Roman" w:hAnsi="Times New Roman" w:cs="Times New Roman"/>
+          <w:color w:val="4A4A4A"/>
+          <w:sz w:val="24"/>
+          <w:szCs w:val="24"/>
+          <w:lang w:val="es-MX" w:eastAsia="es-MX"/>
+        </w:rPr>
+      </w:pPr>
+      <w:r>
+        <w:rPr>
+          <w:rFonts w:ascii="Times New Roman" w:eastAsia="Times New Roman" w:hAnsi="Times New Roman" w:cs="Times New Roman"/>
+          <w:color w:val="4A4A4A"/>
+          <w:sz w:val="24"/>
+          <w:szCs w:val="24"/>
+          <w:lang w:val="es-MX" w:eastAsia="es-MX"/>
+        </w:rPr>
+        <w:t>Reto de autenticar los </w:t>
+      </w:r>
+      <w:proofErr w:type="spellStart"/>
+      <w:r>
+        <w:rPr>
+          <w:rFonts w:ascii="Times New Roman" w:eastAsia="Times New Roman" w:hAnsi="Times New Roman" w:cs="Times New Roman"/>
+          <w:b/>
+          <w:bCs/>
+          <w:color w:val="4A4A4A"/>
+          <w:sz w:val="24"/>
+          <w:szCs w:val="24"/>
+          <w:lang w:val="es-MX" w:eastAsia="es-MX"/>
+        </w:rPr>
+        <w:t>props</w:t>
+      </w:r>
+      <w:proofErr w:type="spellEnd"/>
+      <w:r>
+        <w:rPr>
+          <w:rFonts w:ascii="Times New Roman" w:eastAsia="Times New Roman" w:hAnsi="Times New Roman" w:cs="Times New Roman"/>
+          <w:color w:val="4A4A4A"/>
+          <w:sz w:val="24"/>
+          <w:szCs w:val="24"/>
+          <w:lang w:val="es-MX" w:eastAsia="es-MX"/>
+        </w:rPr>
+        <w:t> con los </w:t>
+      </w:r>
+      <w:proofErr w:type="spellStart"/>
+      <w:r>
+        <w:rPr>
+          <w:rFonts w:ascii="Times New Roman" w:eastAsia="Times New Roman" w:hAnsi="Times New Roman" w:cs="Times New Roman"/>
+          <w:b/>
+          <w:bCs/>
+          <w:color w:val="4A4A4A"/>
+          <w:sz w:val="24"/>
+          <w:szCs w:val="24"/>
+          <w:lang w:val="es-MX" w:eastAsia="es-MX"/>
+        </w:rPr>
+        <w:t>propTypes</w:t>
+      </w:r>
+      <w:proofErr w:type="spellEnd"/>
+    </w:p>
+    <w:p>
+      <w:pPr>
+        <w:shd w:val="clear" w:color="auto" w:fill="333333"/>
+        <w:tabs>
+          <w:tab w:val="left" w:pos="916"/>
+          <w:tab w:val="left" w:pos="1832"/>
+          <w:tab w:val="left" w:pos="2748"/>
+          <w:tab w:val="left" w:pos="3664"/>
+          <w:tab w:val="left" w:pos="4580"/>
+          <w:tab w:val="left" w:pos="5496"/>
+          <w:tab w:val="left" w:pos="6412"/>
+          <w:tab w:val="left" w:pos="7328"/>
+          <w:tab w:val="left" w:pos="8244"/>
+          <w:tab w:val="left" w:pos="9160"/>
+          <w:tab w:val="left" w:pos="10076"/>
+          <w:tab w:val="left" w:pos="10992"/>
+          <w:tab w:val="left" w:pos="11908"/>
+          <w:tab w:val="left" w:pos="12824"/>
+          <w:tab w:val="left" w:pos="13740"/>
+          <w:tab w:val="left" w:pos="14656"/>
+        </w:tabs>
+        <w:spacing w:before="0" w:after="0" w:line="240" w:lineRule="auto"/>
+        <w:rPr>
+          <w:rFonts w:ascii="Courier New" w:eastAsia="Times New Roman" w:hAnsi="Courier New" w:cs="Courier New"/>
+          <w:color w:val="FFFFFF"/>
+          <w:sz w:val="20"/>
+          <w:szCs w:val="20"/>
+          <w:lang w:val="es-MX" w:eastAsia="es-MX"/>
+        </w:rPr>
+      </w:pPr>
+      <w:r>
+        <w:rPr>
+          <w:rFonts w:ascii="Courier New" w:eastAsia="Times New Roman" w:hAnsi="Courier New" w:cs="Courier New"/>
+          <w:color w:val="75715E"/>
+          <w:sz w:val="20"/>
+          <w:szCs w:val="20"/>
+          <w:lang w:val="es-MX" w:eastAsia="es-MX"/>
+        </w:rPr>
+        <w:t xml:space="preserve">// </w:t>
+      </w:r>
+      <w:proofErr w:type="gramStart"/>
+      <w:r>
+        <w:rPr>
+          <w:rFonts w:ascii="Courier New" w:eastAsia="Times New Roman" w:hAnsi="Courier New" w:cs="Courier New"/>
+          <w:color w:val="75715E"/>
+          <w:sz w:val="20"/>
+          <w:szCs w:val="20"/>
+          <w:lang w:val="es-MX" w:eastAsia="es-MX"/>
+        </w:rPr>
+        <w:t>validaciones</w:t>
+      </w:r>
+      <w:proofErr w:type="gramEnd"/>
+      <w:r>
+        <w:rPr>
+          <w:rFonts w:ascii="Courier New" w:eastAsia="Times New Roman" w:hAnsi="Courier New" w:cs="Courier New"/>
+          <w:color w:val="75715E"/>
+          <w:sz w:val="20"/>
+          <w:szCs w:val="20"/>
+          <w:lang w:val="es-MX" w:eastAsia="es-MX"/>
+        </w:rPr>
+        <w:t xml:space="preserve"> con </w:t>
+      </w:r>
+      <w:proofErr w:type="spellStart"/>
+      <w:r>
+        <w:rPr>
+          <w:rFonts w:ascii="Courier New" w:eastAsia="Times New Roman" w:hAnsi="Courier New" w:cs="Courier New"/>
+          <w:color w:val="75715E"/>
+          <w:sz w:val="20"/>
+          <w:szCs w:val="20"/>
+          <w:lang w:val="es-MX" w:eastAsia="es-MX"/>
+        </w:rPr>
+        <w:t>prop-types</w:t>
+      </w:r>
+      <w:proofErr w:type="spellEnd"/>
+    </w:p>
+    <w:p>
+      <w:pPr>
+        <w:shd w:val="clear" w:color="auto" w:fill="333333"/>
+        <w:tabs>
+          <w:tab w:val="left" w:pos="916"/>
+          <w:tab w:val="left" w:pos="1832"/>
+          <w:tab w:val="left" w:pos="2748"/>
+          <w:tab w:val="left" w:pos="3664"/>
+          <w:tab w:val="left" w:pos="4580"/>
+          <w:tab w:val="left" w:pos="5496"/>
+          <w:tab w:val="left" w:pos="6412"/>
+          <w:tab w:val="left" w:pos="7328"/>
+          <w:tab w:val="left" w:pos="8244"/>
+          <w:tab w:val="left" w:pos="9160"/>
+          <w:tab w:val="left" w:pos="10076"/>
+          <w:tab w:val="left" w:pos="10992"/>
+          <w:tab w:val="left" w:pos="11908"/>
+          <w:tab w:val="left" w:pos="12824"/>
+          <w:tab w:val="left" w:pos="13740"/>
+          <w:tab w:val="left" w:pos="14656"/>
+        </w:tabs>
+        <w:spacing w:before="0" w:after="0" w:line="240" w:lineRule="auto"/>
+        <w:rPr>
+          <w:rFonts w:ascii="Courier New" w:eastAsia="Times New Roman" w:hAnsi="Courier New" w:cs="Courier New"/>
+          <w:color w:val="FFFFFF"/>
+          <w:sz w:val="20"/>
+          <w:szCs w:val="20"/>
+          <w:lang w:val="es-MX" w:eastAsia="es-MX"/>
+        </w:rPr>
+      </w:pPr>
+      <w:proofErr w:type="spellStart"/>
+      <w:r>
+        <w:rPr>
+          <w:rFonts w:ascii="Courier New" w:eastAsia="Times New Roman" w:hAnsi="Courier New" w:cs="Courier New"/>
+          <w:color w:val="FFFFFF"/>
+          <w:sz w:val="20"/>
+          <w:szCs w:val="20"/>
+          <w:lang w:val="es-MX" w:eastAsia="es-MX"/>
+        </w:rPr>
+        <w:t>Header.propTypes</w:t>
+      </w:r>
+      <w:proofErr w:type="spellEnd"/>
+      <w:r>
+        <w:rPr>
+          <w:rFonts w:ascii="Courier New" w:eastAsia="Times New Roman" w:hAnsi="Courier New" w:cs="Courier New"/>
+          <w:color w:val="FFFFFF"/>
+          <w:sz w:val="20"/>
+          <w:szCs w:val="20"/>
+          <w:lang w:val="es-MX" w:eastAsia="es-MX"/>
+        </w:rPr>
+        <w:t xml:space="preserve"> = {</w:t>
+      </w:r>
+    </w:p>
+    <w:p>
+      <w:pPr>
+        <w:shd w:val="clear" w:color="auto" w:fill="333333"/>
+        <w:tabs>
+          <w:tab w:val="left" w:pos="916"/>
+          <w:tab w:val="left" w:pos="1832"/>
+          <w:tab w:val="left" w:pos="2748"/>
+          <w:tab w:val="left" w:pos="3664"/>
+          <w:tab w:val="left" w:pos="4580"/>
+          <w:tab w:val="left" w:pos="5496"/>
+          <w:tab w:val="left" w:pos="6412"/>
+          <w:tab w:val="left" w:pos="7328"/>
+          <w:tab w:val="left" w:pos="8244"/>
+          <w:tab w:val="left" w:pos="9160"/>
+          <w:tab w:val="left" w:pos="10076"/>
+          <w:tab w:val="left" w:pos="10992"/>
+          <w:tab w:val="left" w:pos="11908"/>
+          <w:tab w:val="left" w:pos="12824"/>
+          <w:tab w:val="left" w:pos="13740"/>
+          <w:tab w:val="left" w:pos="14656"/>
+        </w:tabs>
+        <w:spacing w:before="0" w:after="0" w:line="240" w:lineRule="auto"/>
+        <w:rPr>
+          <w:rFonts w:ascii="Courier New" w:eastAsia="Times New Roman" w:hAnsi="Courier New" w:cs="Courier New"/>
+          <w:color w:val="FFFFFF"/>
+          <w:sz w:val="20"/>
+          <w:szCs w:val="20"/>
+          <w:lang w:val="es-MX" w:eastAsia="es-MX"/>
+        </w:rPr>
+      </w:pPr>
+      <w:r>
+        <w:rPr>
+          <w:rFonts w:ascii="Courier New" w:eastAsia="Times New Roman" w:hAnsi="Courier New" w:cs="Courier New"/>
+          <w:color w:val="FFFFFF"/>
+          <w:sz w:val="20"/>
+          <w:szCs w:val="20"/>
+          <w:lang w:val="es-MX" w:eastAsia="es-MX"/>
+        </w:rPr>
+        <w:t xml:space="preserve">  </w:t>
+      </w:r>
+      <w:r>
+        <w:rPr>
+          <w:rFonts w:ascii="Courier New" w:eastAsia="Times New Roman" w:hAnsi="Courier New" w:cs="Courier New"/>
+          <w:color w:val="75715E"/>
+          <w:sz w:val="20"/>
+          <w:szCs w:val="20"/>
+          <w:lang w:val="es-MX" w:eastAsia="es-MX"/>
+        </w:rPr>
+        <w:t xml:space="preserve">// </w:t>
+      </w:r>
+      <w:proofErr w:type="gramStart"/>
+      <w:r>
+        <w:rPr>
+          <w:rFonts w:ascii="Courier New" w:eastAsia="Times New Roman" w:hAnsi="Courier New" w:cs="Courier New"/>
+          <w:color w:val="75715E"/>
+          <w:sz w:val="20"/>
+          <w:szCs w:val="20"/>
+          <w:lang w:val="es-MX" w:eastAsia="es-MX"/>
+        </w:rPr>
+        <w:t>el</w:t>
+      </w:r>
+      <w:proofErr w:type="gramEnd"/>
+      <w:r>
+        <w:rPr>
+          <w:rFonts w:ascii="Courier New" w:eastAsia="Times New Roman" w:hAnsi="Courier New" w:cs="Courier New"/>
+          <w:color w:val="75715E"/>
+          <w:sz w:val="20"/>
+          <w:szCs w:val="20"/>
+          <w:lang w:val="es-MX" w:eastAsia="es-MX"/>
+        </w:rPr>
+        <w:t xml:space="preserve"> </w:t>
+      </w:r>
+      <w:proofErr w:type="spellStart"/>
+      <w:r>
+        <w:rPr>
+          <w:rFonts w:ascii="Courier New" w:eastAsia="Times New Roman" w:hAnsi="Courier New" w:cs="Courier New"/>
+          <w:color w:val="75715E"/>
+          <w:sz w:val="20"/>
+          <w:szCs w:val="20"/>
+          <w:lang w:val="es-MX" w:eastAsia="es-MX"/>
+        </w:rPr>
+        <w:t>user</w:t>
+      </w:r>
+      <w:proofErr w:type="spellEnd"/>
+      <w:r>
+        <w:rPr>
+          <w:rFonts w:ascii="Courier New" w:eastAsia="Times New Roman" w:hAnsi="Courier New" w:cs="Courier New"/>
+          <w:color w:val="75715E"/>
+          <w:sz w:val="20"/>
+          <w:szCs w:val="20"/>
+          <w:lang w:val="es-MX" w:eastAsia="es-MX"/>
+        </w:rPr>
+        <w:t xml:space="preserve"> debe de ser un objeto</w:t>
+      </w:r>
+    </w:p>
+    <w:p>
+      <w:pPr>
+        <w:shd w:val="clear" w:color="auto" w:fill="333333"/>
+        <w:tabs>
+          <w:tab w:val="left" w:pos="916"/>
+          <w:tab w:val="left" w:pos="1832"/>
+          <w:tab w:val="left" w:pos="2748"/>
+          <w:tab w:val="left" w:pos="3664"/>
+          <w:tab w:val="left" w:pos="4580"/>
+          <w:tab w:val="left" w:pos="5496"/>
+          <w:tab w:val="left" w:pos="6412"/>
+          <w:tab w:val="left" w:pos="7328"/>
+          <w:tab w:val="left" w:pos="8244"/>
+          <w:tab w:val="left" w:pos="9160"/>
+          <w:tab w:val="left" w:pos="10076"/>
+          <w:tab w:val="left" w:pos="10992"/>
+          <w:tab w:val="left" w:pos="11908"/>
+          <w:tab w:val="left" w:pos="12824"/>
+          <w:tab w:val="left" w:pos="13740"/>
+          <w:tab w:val="left" w:pos="14656"/>
+        </w:tabs>
+        <w:spacing w:before="0" w:after="0" w:line="240" w:lineRule="auto"/>
+        <w:rPr>
+          <w:rFonts w:ascii="Courier New" w:eastAsia="Times New Roman" w:hAnsi="Courier New" w:cs="Courier New"/>
+          <w:color w:val="FFFFFF"/>
+          <w:sz w:val="20"/>
+          <w:szCs w:val="20"/>
+          <w:lang w:val="es-MX" w:eastAsia="es-MX"/>
+        </w:rPr>
+      </w:pPr>
+      <w:r>
+        <w:rPr>
+          <w:rFonts w:ascii="Courier New" w:eastAsia="Times New Roman" w:hAnsi="Courier New" w:cs="Courier New"/>
+          <w:color w:val="BF79DB"/>
+          <w:sz w:val="20"/>
+          <w:szCs w:val="20"/>
+          <w:lang w:val="es-MX" w:eastAsia="es-MX"/>
+        </w:rPr>
+        <w:t xml:space="preserve">  </w:t>
+      </w:r>
+      <w:proofErr w:type="spellStart"/>
+      <w:proofErr w:type="gramStart"/>
+      <w:r>
+        <w:rPr>
+          <w:rFonts w:ascii="Courier New" w:eastAsia="Times New Roman" w:hAnsi="Courier New" w:cs="Courier New"/>
+          <w:color w:val="BF79DB"/>
+          <w:sz w:val="20"/>
+          <w:szCs w:val="20"/>
+          <w:lang w:val="es-MX" w:eastAsia="es-MX"/>
+        </w:rPr>
+        <w:t>user</w:t>
+      </w:r>
+      <w:proofErr w:type="spellEnd"/>
+      <w:proofErr w:type="gramEnd"/>
+      <w:r>
+        <w:rPr>
+          <w:rFonts w:ascii="Courier New" w:eastAsia="Times New Roman" w:hAnsi="Courier New" w:cs="Courier New"/>
+          <w:color w:val="BF79DB"/>
+          <w:sz w:val="20"/>
+          <w:szCs w:val="20"/>
+          <w:lang w:val="es-MX" w:eastAsia="es-MX"/>
+        </w:rPr>
+        <w:t>:</w:t>
+      </w:r>
+      <w:r>
+        <w:rPr>
+          <w:rFonts w:ascii="Courier New" w:eastAsia="Times New Roman" w:hAnsi="Courier New" w:cs="Courier New"/>
+          <w:color w:val="FFFFFF"/>
+          <w:sz w:val="20"/>
+          <w:szCs w:val="20"/>
+          <w:lang w:val="es-MX" w:eastAsia="es-MX"/>
+        </w:rPr>
+        <w:t xml:space="preserve"> </w:t>
+      </w:r>
+      <w:proofErr w:type="spellStart"/>
+      <w:r>
+        <w:rPr>
+          <w:rFonts w:ascii="Courier New" w:eastAsia="Times New Roman" w:hAnsi="Courier New" w:cs="Courier New"/>
+          <w:color w:val="FFFFFF"/>
+          <w:sz w:val="20"/>
+          <w:szCs w:val="20"/>
+          <w:lang w:val="es-MX" w:eastAsia="es-MX"/>
+        </w:rPr>
+        <w:t>propTypes.object</w:t>
+      </w:r>
+      <w:proofErr w:type="spellEnd"/>
+      <w:r>
+        <w:rPr>
+          <w:rFonts w:ascii="Courier New" w:eastAsia="Times New Roman" w:hAnsi="Courier New" w:cs="Courier New"/>
+          <w:color w:val="FFFFFF"/>
+          <w:sz w:val="20"/>
+          <w:szCs w:val="20"/>
+          <w:lang w:val="es-MX" w:eastAsia="es-MX"/>
+        </w:rPr>
+        <w:t>,</w:t>
+      </w:r>
+    </w:p>
+    <w:p>
+      <w:pPr>
+        <w:shd w:val="clear" w:color="auto" w:fill="333333"/>
+        <w:tabs>
+          <w:tab w:val="left" w:pos="916"/>
+          <w:tab w:val="left" w:pos="1832"/>
+          <w:tab w:val="left" w:pos="2748"/>
+          <w:tab w:val="left" w:pos="3664"/>
+          <w:tab w:val="left" w:pos="4580"/>
+          <w:tab w:val="left" w:pos="5496"/>
+          <w:tab w:val="left" w:pos="6412"/>
+          <w:tab w:val="left" w:pos="7328"/>
+          <w:tab w:val="left" w:pos="8244"/>
+          <w:tab w:val="left" w:pos="9160"/>
+          <w:tab w:val="left" w:pos="10076"/>
+          <w:tab w:val="left" w:pos="10992"/>
+          <w:tab w:val="left" w:pos="11908"/>
+          <w:tab w:val="left" w:pos="12824"/>
+          <w:tab w:val="left" w:pos="13740"/>
+          <w:tab w:val="left" w:pos="14656"/>
+        </w:tabs>
+        <w:spacing w:before="0" w:after="0" w:line="240" w:lineRule="auto"/>
+        <w:rPr>
+          <w:rFonts w:ascii="Courier New" w:eastAsia="Times New Roman" w:hAnsi="Courier New" w:cs="Courier New"/>
+          <w:color w:val="FFFFFF"/>
+          <w:sz w:val="20"/>
+          <w:szCs w:val="20"/>
+          <w:lang w:val="es-MX" w:eastAsia="es-MX"/>
+        </w:rPr>
+      </w:pPr>
+      <w:r>
+        <w:rPr>
+          <w:rFonts w:ascii="Courier New" w:eastAsia="Times New Roman" w:hAnsi="Courier New" w:cs="Courier New"/>
+          <w:color w:val="FFFFFF"/>
+          <w:sz w:val="20"/>
+          <w:szCs w:val="20"/>
+          <w:lang w:val="es-MX" w:eastAsia="es-MX"/>
+        </w:rPr>
+        <w:t xml:space="preserve">  </w:t>
+      </w:r>
+      <w:r>
+        <w:rPr>
+          <w:rFonts w:ascii="Courier New" w:eastAsia="Times New Roman" w:hAnsi="Courier New" w:cs="Courier New"/>
+          <w:color w:val="75715E"/>
+          <w:sz w:val="20"/>
+          <w:szCs w:val="20"/>
+          <w:lang w:val="es-MX" w:eastAsia="es-MX"/>
+        </w:rPr>
+        <w:t xml:space="preserve">// </w:t>
+      </w:r>
+      <w:proofErr w:type="gramStart"/>
+      <w:r>
+        <w:rPr>
+          <w:rFonts w:ascii="Courier New" w:eastAsia="Times New Roman" w:hAnsi="Courier New" w:cs="Courier New"/>
+          <w:color w:val="75715E"/>
+          <w:sz w:val="20"/>
+          <w:szCs w:val="20"/>
+          <w:lang w:val="es-MX" w:eastAsia="es-MX"/>
+        </w:rPr>
+        <w:t>el</w:t>
+      </w:r>
+      <w:proofErr w:type="gramEnd"/>
+      <w:r>
+        <w:rPr>
+          <w:rFonts w:ascii="Courier New" w:eastAsia="Times New Roman" w:hAnsi="Courier New" w:cs="Courier New"/>
+          <w:color w:val="75715E"/>
+          <w:sz w:val="20"/>
+          <w:szCs w:val="20"/>
+          <w:lang w:val="es-MX" w:eastAsia="es-MX"/>
+        </w:rPr>
+        <w:t xml:space="preserve"> </w:t>
+      </w:r>
+      <w:proofErr w:type="spellStart"/>
+      <w:r>
+        <w:rPr>
+          <w:rFonts w:ascii="Courier New" w:eastAsia="Times New Roman" w:hAnsi="Courier New" w:cs="Courier New"/>
+          <w:color w:val="75715E"/>
+          <w:sz w:val="20"/>
+          <w:szCs w:val="20"/>
+          <w:lang w:val="es-MX" w:eastAsia="es-MX"/>
+        </w:rPr>
+        <w:t>logoutRequest</w:t>
+      </w:r>
+      <w:proofErr w:type="spellEnd"/>
+      <w:r>
+        <w:rPr>
+          <w:rFonts w:ascii="Courier New" w:eastAsia="Times New Roman" w:hAnsi="Courier New" w:cs="Courier New"/>
+          <w:color w:val="75715E"/>
+          <w:sz w:val="20"/>
+          <w:szCs w:val="20"/>
+          <w:lang w:val="es-MX" w:eastAsia="es-MX"/>
+        </w:rPr>
+        <w:t xml:space="preserve"> debe ser una </w:t>
+      </w:r>
+      <w:proofErr w:type="spellStart"/>
+      <w:r>
+        <w:rPr>
+          <w:rFonts w:ascii="Courier New" w:eastAsia="Times New Roman" w:hAnsi="Courier New" w:cs="Courier New"/>
+          <w:color w:val="75715E"/>
+          <w:sz w:val="20"/>
+          <w:szCs w:val="20"/>
+          <w:lang w:val="es-MX" w:eastAsia="es-MX"/>
+        </w:rPr>
+        <w:t>funcion</w:t>
+      </w:r>
+      <w:proofErr w:type="spellEnd"/>
+    </w:p>
+    <w:p>
+      <w:pPr>
+        <w:shd w:val="clear" w:color="auto" w:fill="333333"/>
+        <w:tabs>
+          <w:tab w:val="left" w:pos="916"/>
+          <w:tab w:val="left" w:pos="1832"/>
+          <w:tab w:val="left" w:pos="2748"/>
+          <w:tab w:val="left" w:pos="3664"/>
+          <w:tab w:val="left" w:pos="4580"/>
+          <w:tab w:val="left" w:pos="5496"/>
+          <w:tab w:val="left" w:pos="6412"/>
+          <w:tab w:val="left" w:pos="7328"/>
+          <w:tab w:val="left" w:pos="8244"/>
+          <w:tab w:val="left" w:pos="9160"/>
+          <w:tab w:val="left" w:pos="10076"/>
+          <w:tab w:val="left" w:pos="10992"/>
+          <w:tab w:val="left" w:pos="11908"/>
+          <w:tab w:val="left" w:pos="12824"/>
+          <w:tab w:val="left" w:pos="13740"/>
+          <w:tab w:val="left" w:pos="14656"/>
+        </w:tabs>
+        <w:spacing w:before="0" w:after="0" w:line="240" w:lineRule="auto"/>
+        <w:rPr>
+          <w:rFonts w:ascii="Courier New" w:eastAsia="Times New Roman" w:hAnsi="Courier New" w:cs="Courier New"/>
+          <w:color w:val="FFFFFF"/>
+          <w:sz w:val="20"/>
+          <w:szCs w:val="20"/>
+          <w:lang w:val="es-MX" w:eastAsia="es-MX"/>
+        </w:rPr>
+      </w:pPr>
+      <w:r>
+        <w:rPr>
+          <w:rFonts w:ascii="Courier New" w:eastAsia="Times New Roman" w:hAnsi="Courier New" w:cs="Courier New"/>
+          <w:color w:val="BF79DB"/>
+          <w:sz w:val="20"/>
+          <w:szCs w:val="20"/>
+          <w:lang w:val="es-MX" w:eastAsia="es-MX"/>
+        </w:rPr>
+        <w:t xml:space="preserve">  </w:t>
+      </w:r>
+      <w:proofErr w:type="spellStart"/>
+      <w:proofErr w:type="gramStart"/>
+      <w:r>
+        <w:rPr>
+          <w:rFonts w:ascii="Courier New" w:eastAsia="Times New Roman" w:hAnsi="Courier New" w:cs="Courier New"/>
+          <w:color w:val="BF79DB"/>
+          <w:sz w:val="20"/>
+          <w:szCs w:val="20"/>
+          <w:lang w:val="es-MX" w:eastAsia="es-MX"/>
+        </w:rPr>
+        <w:t>logoutRequest</w:t>
+      </w:r>
+      <w:proofErr w:type="spellEnd"/>
+      <w:proofErr w:type="gramEnd"/>
+      <w:r>
+        <w:rPr>
+          <w:rFonts w:ascii="Courier New" w:eastAsia="Times New Roman" w:hAnsi="Courier New" w:cs="Courier New"/>
+          <w:color w:val="BF79DB"/>
+          <w:sz w:val="20"/>
+          <w:szCs w:val="20"/>
+          <w:lang w:val="es-MX" w:eastAsia="es-MX"/>
+        </w:rPr>
+        <w:t>:</w:t>
+      </w:r>
+      <w:r>
+        <w:rPr>
+          <w:rFonts w:ascii="Courier New" w:eastAsia="Times New Roman" w:hAnsi="Courier New" w:cs="Courier New"/>
+          <w:color w:val="FFFFFF"/>
+          <w:sz w:val="20"/>
+          <w:szCs w:val="20"/>
+          <w:lang w:val="es-MX" w:eastAsia="es-MX"/>
+        </w:rPr>
+        <w:t xml:space="preserve"> </w:t>
+      </w:r>
+      <w:proofErr w:type="spellStart"/>
+      <w:r>
+        <w:rPr>
+          <w:rFonts w:ascii="Courier New" w:eastAsia="Times New Roman" w:hAnsi="Courier New" w:cs="Courier New"/>
+          <w:color w:val="FFFFFF"/>
+          <w:sz w:val="20"/>
+          <w:szCs w:val="20"/>
+          <w:lang w:val="es-MX" w:eastAsia="es-MX"/>
+        </w:rPr>
+        <w:t>propTypes.func</w:t>
+      </w:r>
+      <w:proofErr w:type="spellEnd"/>
+      <w:r>
+        <w:rPr>
+          <w:rFonts w:ascii="Courier New" w:eastAsia="Times New Roman" w:hAnsi="Courier New" w:cs="Courier New"/>
+          <w:color w:val="FFFFFF"/>
+          <w:sz w:val="20"/>
+          <w:szCs w:val="20"/>
+          <w:lang w:val="es-MX" w:eastAsia="es-MX"/>
+        </w:rPr>
+        <w:t>,</w:t>
+      </w:r>
+    </w:p>
+    <w:p>
+      <w:pPr>
+        <w:shd w:val="clear" w:color="auto" w:fill="333333"/>
+        <w:tabs>
+          <w:tab w:val="left" w:pos="916"/>
+          <w:tab w:val="left" w:pos="1832"/>
+          <w:tab w:val="left" w:pos="2748"/>
+          <w:tab w:val="left" w:pos="3664"/>
+          <w:tab w:val="left" w:pos="4580"/>
+          <w:tab w:val="left" w:pos="5496"/>
+          <w:tab w:val="left" w:pos="6412"/>
+          <w:tab w:val="left" w:pos="7328"/>
+          <w:tab w:val="left" w:pos="8244"/>
+          <w:tab w:val="left" w:pos="9160"/>
+          <w:tab w:val="left" w:pos="10076"/>
+          <w:tab w:val="left" w:pos="10992"/>
+          <w:tab w:val="left" w:pos="11908"/>
+          <w:tab w:val="left" w:pos="12824"/>
+          <w:tab w:val="left" w:pos="13740"/>
+          <w:tab w:val="left" w:pos="14656"/>
+        </w:tabs>
+        <w:spacing w:before="0" w:after="0" w:line="240" w:lineRule="auto"/>
+        <w:rPr>
+          <w:rFonts w:ascii="Courier New" w:eastAsia="Times New Roman" w:hAnsi="Courier New" w:cs="Courier New"/>
+          <w:color w:val="FFFFFF"/>
+          <w:sz w:val="20"/>
+          <w:szCs w:val="20"/>
+          <w:lang w:val="es-MX" w:eastAsia="es-MX"/>
+        </w:rPr>
+      </w:pPr>
+      <w:r>
+        <w:rPr>
+          <w:rFonts w:ascii="Courier New" w:eastAsia="Times New Roman" w:hAnsi="Courier New" w:cs="Courier New"/>
+          <w:color w:val="FFFFFF"/>
+          <w:sz w:val="20"/>
+          <w:szCs w:val="20"/>
+          <w:lang w:val="es-MX" w:eastAsia="es-MX"/>
+        </w:rPr>
+        <w:t>};</w:t>
+      </w:r>
+    </w:p>
+    <w:p>
+      <w:pPr>
+        <w:shd w:val="clear" w:color="auto" w:fill="FFFFFF"/>
+        <w:spacing w:before="0" w:after="0" w:line="240" w:lineRule="auto"/>
+        <w:jc w:val="center"/>
+        <w:rPr>
+          <w:rFonts w:ascii="Arial" w:eastAsia="Times New Roman" w:hAnsi="Arial" w:cs="Arial"/>
+          <w:color w:val="000000"/>
+          <w:sz w:val="24"/>
+          <w:szCs w:val="24"/>
+          <w:lang w:val="es-MX" w:eastAsia="es-MX"/>
+        </w:rPr>
+      </w:pPr>
+      <w:r>
+        <w:rPr>
+          <w:rFonts w:ascii="Arial" w:eastAsia="Times New Roman" w:hAnsi="Arial" w:cs="Arial"/>
+          <w:color w:val="000000"/>
+          <w:sz w:val="24"/>
+          <w:szCs w:val="24"/>
+          <w:lang w:val="es-MX" w:eastAsia="es-MX"/>
+        </w:rPr>
+        <w:lastRenderedPageBreak/>
+        <w:drawing>
+          <wp:inline distT="0" distB="0" distL="0" distR="0" wp14:anchorId="1C57220D" wp14:editId="7E21122E">
+            <wp:extent cx="5732145" cy="5593080"/>
+            <wp:effectExtent l="0" t="0" r="1905" b="7620"/>
+            <wp:docPr id="17" name="Imagen 17"/>
+            <wp:cNvGraphicFramePr>
+              <a:graphicFrameLocks xmlns:a="http://schemas.openxmlformats.org/drawingml/2006/main" noChangeAspect="1"/>
+            </wp:cNvGraphicFramePr>
+            <a:graphic xmlns:a="http://schemas.openxmlformats.org/drawingml/2006/main">
+              <a:graphicData uri="http://schemas.openxmlformats.org/drawingml/2006/picture">
+                <pic:pic xmlns:pic="http://schemas.openxmlformats.org/drawingml/2006/picture">
+                  <pic:nvPicPr>
+                    <pic:cNvPr id="1" name=""/>
+                    <pic:cNvPicPr/>
+                  </pic:nvPicPr>
+                  <pic:blipFill>
+                    <a:blip r:embed="rId31"/>
+                    <a:stretch>
+                      <a:fillRect/>
+                    </a:stretch>
+                  </pic:blipFill>
+                  <pic:spPr>
+                    <a:xfrm>
+                      <a:off x="0" y="0"/>
+                      <a:ext cx="5732145" cy="5593080"/>
+                    </a:xfrm>
+                    <a:prstGeom prst="rect">
+                      <a:avLst/>
+                    </a:prstGeom>
+                  </pic:spPr>
+                </pic:pic>
+              </a:graphicData>
+            </a:graphic>
+          </wp:inline>
+        </w:drawing>
+      </w:r>
+    </w:p>
     <w:sectPr>
-      <w:footerReference w:type="default" r:id="rId30"/>
+      <w:footerReference w:type="default" r:id="rId32"/>
       <w:pgSz w:w="11907" w:h="16839" w:code="9"/>
       <w:pgMar w:top="1440" w:right="1440" w:bottom="1440" w:left="1440" w:header="720" w:footer="720" w:gutter="0"/>
       <w:cols w:space="720"/>
@@ -24268,7 +25542,7 @@
             <w:noProof/>
             <w:lang w:bidi="es-ES"/>
           </w:rPr>
-          <w:t>14</w:t>
+          <w:t>16</w:t>
         </w:r>
         <w:r>
           <w:rPr>
@@ -27714,6 +28988,11 @@
     <w:name w:val="hljs-params"/>
     <w:basedOn w:val="Fuentedeprrafopredeter"/>
     <w:rsid w:val="00F06C14"/>
+  </w:style>
+  <w:style w:type="character" w:customStyle="1" w:styleId="hljs-symbol">
+    <w:name w:val="hljs-symbol"/>
+    <w:basedOn w:val="Fuentedeprrafopredeter"/>
+    <w:rsid w:val="002475F0"/>
   </w:style>
 </w:styles>
 </file>
@@ -29245,7 +30524,7 @@
 </file>
 
 <file path=customXml/itemProps4.xml><?xml version="1.0" encoding="utf-8"?>
-<ds:datastoreItem xmlns:ds="http://schemas.openxmlformats.org/officeDocument/2006/customXml" ds:itemID="{E2649C3C-4D06-4AA2-B702-5FE372F79692}">
+<ds:datastoreItem xmlns:ds="http://schemas.openxmlformats.org/officeDocument/2006/customXml" ds:itemID="{C79CDBF4-8C07-406A-9AB9-75ABCF2F8322}">
   <ds:schemaRefs>
     <ds:schemaRef ds:uri="http://schemas.openxmlformats.org/officeDocument/2006/bibliography"/>
   </ds:schemaRefs>

</xml_diff>